<commit_message>
update i data ordbog
</commit_message>
<xml_diff>
--- a/PTE.DD.Ordbog.docx
+++ b/PTE.DD.Ordbog.docx
@@ -237,49 +237,143 @@
       </w:r>
     </w:p>
     <w:p>
+      <m:oMath>
+        <m:r>
+          <w:rPr>
+            <w:rFonts w:ascii="Cambria Math" w:hAnsi="Cambria Math"/>
+          </w:rPr>
+          <m:t>τ [</m:t>
+        </m:r>
+        <m:f>
+          <m:fPr>
+            <m:ctrlPr>
+              <w:rPr>
+                <w:rFonts w:ascii="Cambria Math" w:hAnsi="Cambria Math"/>
+                <w:i/>
+              </w:rPr>
+            </m:ctrlPr>
+          </m:fPr>
+          <m:num>
+            <m:r>
+              <w:rPr>
+                <w:rFonts w:ascii="Cambria Math" w:hAnsi="Cambria Math"/>
+              </w:rPr>
+              <m:t>N</m:t>
+            </m:r>
+          </m:num>
+          <m:den>
+            <m:r>
+              <w:rPr>
+                <w:rFonts w:ascii="Cambria Math" w:hAnsi="Cambria Math"/>
+              </w:rPr>
+              <m:t>m</m:t>
+            </m:r>
+            <m:sSup>
+              <m:sSupPr>
+                <m:ctrlPr>
+                  <w:rPr>
+                    <w:rFonts w:ascii="Cambria Math" w:hAnsi="Cambria Math"/>
+                    <w:i/>
+                  </w:rPr>
+                </m:ctrlPr>
+              </m:sSupPr>
+              <m:e>
+                <m:r>
+                  <w:rPr>
+                    <w:rFonts w:ascii="Cambria Math" w:hAnsi="Cambria Math"/>
+                  </w:rPr>
+                  <m:t>m</m:t>
+                </m:r>
+              </m:e>
+              <m:sup>
+                <m:r>
+                  <w:rPr>
+                    <w:rFonts w:ascii="Cambria Math" w:hAnsi="Cambria Math"/>
+                  </w:rPr>
+                  <m:t>2</m:t>
+                </m:r>
+              </m:sup>
+            </m:sSup>
+          </m:den>
+        </m:f>
+        <m:r>
+          <w:rPr>
+            <w:rFonts w:ascii="Cambria Math" w:hAnsi="Cambria Math"/>
+          </w:rPr>
+          <m:t>]</m:t>
+        </m:r>
+        <m:r>
+          <w:rPr>
+            <w:rFonts w:ascii="Cambria Math" w:eastAsiaTheme="minorEastAsia" w:hAnsi="Cambria Math"/>
+          </w:rPr>
+          <m:t>=</m:t>
+        </m:r>
+        <m:f>
+          <m:fPr>
+            <m:ctrlPr>
+              <w:rPr>
+                <w:rFonts w:ascii="Cambria Math" w:eastAsiaTheme="minorEastAsia" w:hAnsi="Cambria Math"/>
+                <w:i/>
+              </w:rPr>
+            </m:ctrlPr>
+          </m:fPr>
+          <m:num>
+            <m:sSub>
+              <m:sSubPr>
+                <m:ctrlPr>
+                  <w:rPr>
+                    <w:rFonts w:ascii="Cambria Math" w:eastAsiaTheme="minorEastAsia" w:hAnsi="Cambria Math"/>
+                    <w:i/>
+                  </w:rPr>
+                </m:ctrlPr>
+              </m:sSubPr>
+              <m:e>
+                <m:r>
+                  <w:rPr>
+                    <w:rFonts w:ascii="Cambria Math" w:eastAsiaTheme="minorEastAsia" w:hAnsi="Cambria Math"/>
+                  </w:rPr>
+                  <m:t>F</m:t>
+                </m:r>
+              </m:e>
+              <m:sub>
+                <m:r>
+                  <w:rPr>
+                    <w:rFonts w:ascii="Cambria Math" w:eastAsiaTheme="minorEastAsia" w:hAnsi="Cambria Math"/>
+                  </w:rPr>
+                  <m:t>t</m:t>
+                </m:r>
+              </m:sub>
+            </m:sSub>
+          </m:num>
+          <m:den>
+            <m:r>
+              <w:rPr>
+                <w:rFonts w:ascii="Cambria Math" w:eastAsiaTheme="minorEastAsia" w:hAnsi="Cambria Math"/>
+              </w:rPr>
+              <m:t>areal</m:t>
+            </m:r>
+          </m:den>
+        </m:f>
+      </m:oMath>
+      <w:r>
+        <w:rPr>
+          <w:rFonts w:eastAsiaTheme="minorEastAsia"/>
+        </w:rPr>
+        <w:t xml:space="preserve"> </w:t>
+      </w:r>
+    </w:p>
+    <w:p>
       <w:bookmarkStart w:id="0" w:name="_GoBack"/>
       <w:bookmarkEnd w:id="0"/>
     </w:p>
     <w:p>
-      <w:pPr>
-        <w:rPr>
-          <w:lang w:val="en-US"/>
-        </w:rPr>
-      </w:pPr>
-      <w:r>
-        <w:rPr>
-          <w:lang w:val="en-US"/>
-        </w:rPr>
+      <w:r>
         <w:t>Step 1:</w:t>
       </w:r>
     </w:p>
     <w:p>
-      <w:pPr>
-        <w:rPr>
-          <w:lang w:val="en-US"/>
-        </w:rPr>
-      </w:pPr>
-      <w:r>
-        <w:rPr>
-          <w:lang w:val="en-US"/>
-        </w:rPr>
-        <w:t xml:space="preserve">MB, Ft, </w:t>
-      </w:r>
-      <w:proofErr w:type="spellStart"/>
-      <w:proofErr w:type="gramStart"/>
-      <w:r>
-        <w:rPr>
-          <w:lang w:val="en-US"/>
-        </w:rPr>
-        <w:t>fn</w:t>
-      </w:r>
-      <w:proofErr w:type="spellEnd"/>
-      <w:proofErr w:type="gramEnd"/>
-      <w:r>
-        <w:rPr>
-          <w:lang w:val="en-US"/>
-        </w:rPr>
-        <w:t>, f-dim</w:t>
+      <w:r>
+        <w:t>MB, Ft, fn, f-dim</w:t>
       </w:r>
     </w:p>
     <w:p>
@@ -494,6 +588,36 @@
     <w:semiHidden/>
     <w:unhideWhenUsed/>
   </w:style>
+  <w:style w:type="paragraph" w:styleId="Markeringsbobletekst">
+    <w:name w:val="Balloon Text"/>
+    <w:basedOn w:val="Normal"/>
+    <w:link w:val="MarkeringsbobletekstTegn"/>
+    <w:uiPriority w:val="99"/>
+    <w:semiHidden/>
+    <w:unhideWhenUsed/>
+    <w:rsid w:val="001B3F71"/>
+    <w:pPr>
+      <w:spacing w:after="0" w:line="240" w:lineRule="auto"/>
+    </w:pPr>
+    <w:rPr>
+      <w:rFonts w:ascii="Tahoma" w:hAnsi="Tahoma" w:cs="Tahoma"/>
+      <w:sz w:val="16"/>
+      <w:szCs w:val="16"/>
+    </w:rPr>
+  </w:style>
+  <w:style w:type="character" w:customStyle="1" w:styleId="MarkeringsbobletekstTegn">
+    <w:name w:val="Markeringsbobletekst Tegn"/>
+    <w:basedOn w:val="Standardskrifttypeiafsnit"/>
+    <w:link w:val="Markeringsbobletekst"/>
+    <w:uiPriority w:val="99"/>
+    <w:semiHidden/>
+    <w:rsid w:val="001B3F71"/>
+    <w:rPr>
+      <w:rFonts w:ascii="Tahoma" w:hAnsi="Tahoma" w:cs="Tahoma"/>
+      <w:sz w:val="16"/>
+      <w:szCs w:val="16"/>
+    </w:rPr>
+  </w:style>
 </w:styles>
 </file>
 
@@ -683,6 +807,36 @@
     <w:uiPriority w:val="99"/>
     <w:semiHidden/>
     <w:unhideWhenUsed/>
+  </w:style>
+  <w:style w:type="paragraph" w:styleId="Markeringsbobletekst">
+    <w:name w:val="Balloon Text"/>
+    <w:basedOn w:val="Normal"/>
+    <w:link w:val="MarkeringsbobletekstTegn"/>
+    <w:uiPriority w:val="99"/>
+    <w:semiHidden/>
+    <w:unhideWhenUsed/>
+    <w:rsid w:val="001B3F71"/>
+    <w:pPr>
+      <w:spacing w:after="0" w:line="240" w:lineRule="auto"/>
+    </w:pPr>
+    <w:rPr>
+      <w:rFonts w:ascii="Tahoma" w:hAnsi="Tahoma" w:cs="Tahoma"/>
+      <w:sz w:val="16"/>
+      <w:szCs w:val="16"/>
+    </w:rPr>
+  </w:style>
+  <w:style w:type="character" w:customStyle="1" w:styleId="MarkeringsbobletekstTegn">
+    <w:name w:val="Markeringsbobletekst Tegn"/>
+    <w:basedOn w:val="Standardskrifttypeiafsnit"/>
+    <w:link w:val="Markeringsbobletekst"/>
+    <w:uiPriority w:val="99"/>
+    <w:semiHidden/>
+    <w:rsid w:val="001B3F71"/>
+    <w:rPr>
+      <w:rFonts w:ascii="Tahoma" w:hAnsi="Tahoma" w:cs="Tahoma"/>
+      <w:sz w:val="16"/>
+      <w:szCs w:val="16"/>
+    </w:rPr>
   </w:style>
 </w:styles>
 </file>

</xml_diff>

<commit_message>
DD opdateret med flere betegnelser
</commit_message>
<xml_diff>
--- a/PTE.DD.Ordbog.docx
+++ b/PTE.DD.Ordbog.docx
@@ -1,6 +1,6 @@
 
 <file path=word/document.xml><?xml version="1.0" encoding="utf-8"?>
-<w:document xmlns:wpc="http://schemas.microsoft.com/office/word/2010/wordprocessingCanvas" xmlns:cx="http://schemas.microsoft.com/office/drawing/2014/chartex" xmlns:cx1="http://schemas.microsoft.com/office/drawing/2015/9/8/chartex" xmlns:cx2="http://schemas.microsoft.com/office/drawing/2015/10/21/chartex" xmlns:mc="http://schemas.openxmlformats.org/markup-compatibility/2006" xmlns:o="urn:schemas-microsoft-com:office:office" xmlns:r="http://schemas.openxmlformats.org/officeDocument/2006/relationships" xmlns:m="http://schemas.openxmlformats.org/officeDocument/2006/math" xmlns:v="urn:schemas-microsoft-com:vml" xmlns:wp14="http://schemas.microsoft.com/office/word/2010/wordprocessingDrawing" xmlns:wp="http://schemas.openxmlformats.org/drawingml/2006/wordprocessingDrawing" xmlns:w10="urn:schemas-microsoft-com:office:word" xmlns:w="http://schemas.openxmlformats.org/wordprocessingml/2006/main" xmlns:w14="http://schemas.microsoft.com/office/word/2010/wordml" xmlns:w15="http://schemas.microsoft.com/office/word/2012/wordml" xmlns:w16se="http://schemas.microsoft.com/office/word/2015/wordml/symex" xmlns:wpg="http://schemas.microsoft.com/office/word/2010/wordprocessingGroup" xmlns:wpi="http://schemas.microsoft.com/office/word/2010/wordprocessingInk" xmlns:wne="http://schemas.microsoft.com/office/word/2006/wordml" xmlns:wps="http://schemas.microsoft.com/office/word/2010/wordprocessingShape" mc:Ignorable="w14 w15 w16se wp14">
+<w:document xmlns:wpc="http://schemas.microsoft.com/office/word/2010/wordprocessingCanvas" xmlns:mc="http://schemas.openxmlformats.org/markup-compatibility/2006" xmlns:o="urn:schemas-microsoft-com:office:office" xmlns:r="http://schemas.openxmlformats.org/officeDocument/2006/relationships" xmlns:m="http://schemas.openxmlformats.org/officeDocument/2006/math" xmlns:v="urn:schemas-microsoft-com:vml" xmlns:wp14="http://schemas.microsoft.com/office/word/2010/wordprocessingDrawing" xmlns:wp="http://schemas.openxmlformats.org/drawingml/2006/wordprocessingDrawing" xmlns:w10="urn:schemas-microsoft-com:office:word" xmlns:w="http://schemas.openxmlformats.org/wordprocessingml/2006/main" xmlns:w14="http://schemas.microsoft.com/office/word/2010/wordml" xmlns:wpg="http://schemas.microsoft.com/office/word/2010/wordprocessingGroup" xmlns:wpi="http://schemas.microsoft.com/office/word/2010/wordprocessingInk" xmlns:wne="http://schemas.microsoft.com/office/word/2006/wordml" xmlns:wps="http://schemas.microsoft.com/office/word/2010/wordprocessingShape" mc:Ignorable="w14 wp14">
   <w:body>
     <w:p>
       <w:r>
@@ -28,7 +28,15 @@
     </w:p>
     <w:p>
       <w:r>
-        <w:t xml:space="preserve">F-dim = </w:t>
+        <w:t>F-</w:t>
+      </w:r>
+      <w:proofErr w:type="spellStart"/>
+      <w:r>
+        <w:t>dim</w:t>
+      </w:r>
+      <w:proofErr w:type="spellEnd"/>
+      <w:r>
+        <w:t xml:space="preserve"> = </w:t>
       </w:r>
       <w:r>
         <w:t>dim</w:t>
@@ -53,15 +61,41 @@
         <w:t xml:space="preserve">[N] </w:t>
       </w:r>
       <w:r>
-        <w:t>F-dim = masse x 9,816 [m/s2])</w:t>
-      </w:r>
-    </w:p>
-    <w:p>
-      <w:r>
-        <w:t xml:space="preserve">Fn = </w:t>
-      </w:r>
-      <w:r>
-        <w:t>Normalkraft  {[N] : double} – {symbol :String}</w:t>
+        <w:t>F-</w:t>
+      </w:r>
+      <w:proofErr w:type="spellStart"/>
+      <w:r>
+        <w:t>dim</w:t>
+      </w:r>
+      <w:proofErr w:type="spellEnd"/>
+      <w:r>
+        <w:t xml:space="preserve"> = masse x 9,816 [m/s2])</w:t>
+      </w:r>
+    </w:p>
+    <w:p>
+      <w:proofErr w:type="spellStart"/>
+      <w:r>
+        <w:t>Fn</w:t>
+      </w:r>
+      <w:proofErr w:type="spellEnd"/>
+      <w:r>
+        <w:t xml:space="preserve"> = </w:t>
+      </w:r>
+      <w:proofErr w:type="gramStart"/>
+      <w:r>
+        <w:t>Normalkraft  {</w:t>
+      </w:r>
+      <w:proofErr w:type="gramEnd"/>
+      <w:r>
+        <w:t>[N] : double} – {symbol :</w:t>
+      </w:r>
+      <w:proofErr w:type="spellStart"/>
+      <w:r>
+        <w:t>String</w:t>
+      </w:r>
+      <w:proofErr w:type="spellEnd"/>
+      <w:r>
+        <w:t>}</w:t>
       </w:r>
     </w:p>
     <w:p>
@@ -71,7 +105,31 @@
         </w:tabs>
       </w:pPr>
       <w:r>
-        <w:t>([N] Fn = Sin (vinkel) x Fdim (fn over 45 grader))</w:t>
+        <w:t xml:space="preserve">([N] </w:t>
+      </w:r>
+      <w:proofErr w:type="spellStart"/>
+      <w:r>
+        <w:t>Fn</w:t>
+      </w:r>
+      <w:proofErr w:type="spellEnd"/>
+      <w:r>
+        <w:t xml:space="preserve"> = Sin (vinkel) x </w:t>
+      </w:r>
+      <w:proofErr w:type="spellStart"/>
+      <w:r>
+        <w:t>Fdim</w:t>
+      </w:r>
+      <w:proofErr w:type="spellEnd"/>
+      <w:r>
+        <w:t xml:space="preserve"> (</w:t>
+      </w:r>
+      <w:proofErr w:type="spellStart"/>
+      <w:r>
+        <w:t>fn</w:t>
+      </w:r>
+      <w:proofErr w:type="spellEnd"/>
+      <w:r>
+        <w:t xml:space="preserve"> over 45 grader))</w:t>
       </w:r>
     </w:p>
     <w:p>
@@ -83,8 +141,13 @@
           <w:u w:val="single"/>
         </w:rPr>
       </w:pPr>
-      <w:r>
-        <w:t>Ft =</w:t>
+      <w:proofErr w:type="spellStart"/>
+      <w:r>
+        <w:t>Ft</w:t>
+      </w:r>
+      <w:proofErr w:type="spellEnd"/>
+      <w:r>
+        <w:t xml:space="preserve"> =</w:t>
       </w:r>
       <w:r>
         <w:t xml:space="preserve"> Tværkraft</w:t>
@@ -118,7 +181,31 @@
         <w:t>(</w:t>
       </w:r>
       <w:r>
-        <w:t>[N] Ft = Cos(Vinkel) x Fdim (ft under 45 grader) Må gerne være negativ)</w:t>
+        <w:t xml:space="preserve">[N] </w:t>
+      </w:r>
+      <w:proofErr w:type="spellStart"/>
+      <w:r>
+        <w:t>Ft</w:t>
+      </w:r>
+      <w:proofErr w:type="spellEnd"/>
+      <w:r>
+        <w:t xml:space="preserve"> = Cos(Vinkel) x </w:t>
+      </w:r>
+      <w:proofErr w:type="spellStart"/>
+      <w:r>
+        <w:t>Fdim</w:t>
+      </w:r>
+      <w:proofErr w:type="spellEnd"/>
+      <w:r>
+        <w:t xml:space="preserve"> (</w:t>
+      </w:r>
+      <w:proofErr w:type="spellStart"/>
+      <w:r>
+        <w:t>ft</w:t>
+      </w:r>
+      <w:proofErr w:type="spellEnd"/>
+      <w:r>
+        <w:t xml:space="preserve"> under 45 grader) Må gerne være negativ)</w:t>
       </w:r>
     </w:p>
     <w:p>
@@ -126,8 +213,13 @@
         <w:t>[N]</w:t>
       </w:r>
       <w:r>
-        <w:t xml:space="preserve"> = Newtron</w:t>
-      </w:r>
+        <w:t xml:space="preserve"> = </w:t>
+      </w:r>
+      <w:proofErr w:type="spellStart"/>
+      <w:r>
+        <w:t>Newtron</w:t>
+      </w:r>
+      <w:proofErr w:type="spellEnd"/>
       <w:r>
         <w:t xml:space="preserve"> – SI enhed for ’kraft’</w:t>
       </w:r>
@@ -265,16 +357,11 @@
       <w:r>
         <w:t xml:space="preserve"> =</w:t>
       </w:r>
-      <w:bookmarkStart w:id="0" w:name="_GoBack"/>
-      <w:bookmarkEnd w:id="0"/>
       <w:r>
         <w:t xml:space="preserve"> </w:t>
       </w:r>
       <w:r>
-        <w:t>MB(Bøjningsmoment) * e(</w:t>
-      </w:r>
-      <w:r>
-        <w:t>tyngdepunkt</w:t>
+        <w:t>MB(Bøjningsmoment) * e(tyngdepunkt</w:t>
       </w:r>
       <w:r>
         <w:t>) dividerede med I(</w:t>
@@ -285,12 +372,95 @@
     </w:p>
     <w:p>
       <w:r>
+        <w:t xml:space="preserve">Sigma og </w:t>
+      </w:r>
+      <w:proofErr w:type="spellStart"/>
+      <w:r>
+        <w:t>tau</w:t>
+      </w:r>
+      <w:proofErr w:type="spellEnd"/>
+      <w:r>
+        <w:t xml:space="preserve"> er betegnelser for spænding </w:t>
+      </w:r>
+      <w:proofErr w:type="spellStart"/>
+      <w:r>
+        <w:t>ie</w:t>
+      </w:r>
+      <w:proofErr w:type="spellEnd"/>
+      <w:r>
+        <w:t xml:space="preserve"> sigma b er (b)bøjnings- (sigma)spænding.</w:t>
+      </w:r>
+    </w:p>
+    <w:p>
+      <w:r>
+        <w:t>Inertimoment I: er hvor meget kraft der skal til for at et legeme kan dreje om sin egen aksel.</w:t>
+      </w:r>
+    </w:p>
+    <w:p>
+      <w:r>
+        <w:t>E ”forskydningsafstand” ”forskydningspunkt”= afstand fra fælles tyngdepunkt til midten</w:t>
+      </w:r>
+    </w:p>
+    <w:p>
+      <w:r>
+        <w:t>Flydespænding (</w:t>
+      </w:r>
+      <m:oMath>
+        <m:r>
+          <w:rPr>
+            <w:rFonts w:ascii="Cambria Math" w:hAnsi="Cambria Math"/>
+            <w:lang w:val=""/>
+          </w:rPr>
+          <m:t>σtill</m:t>
+        </m:r>
+      </m:oMath>
+      <w:r>
+        <w:rPr>
+          <w:rFonts w:eastAsiaTheme="minorEastAsia"/>
+          <w:iCs/>
+          <w:lang w:val=""/>
+        </w:rPr>
+        <w:t xml:space="preserve">) er en betegnelse for materialets styrke, slås op. </w:t>
+      </w:r>
+    </w:p>
+    <w:p>
+      <w:pPr>
+        <w:rPr>
+          <w:lang w:val="en-US"/>
+        </w:rPr>
+      </w:pPr>
+      <w:r>
+        <w:rPr>
+          <w:lang w:val="en-US"/>
+        </w:rPr>
         <w:t>Step 1:</w:t>
       </w:r>
     </w:p>
     <w:p>
-      <w:r>
-        <w:t>MB, Ft, fn, f-dim</w:t>
+      <w:pPr>
+        <w:rPr>
+          <w:lang w:val="en-US"/>
+        </w:rPr>
+      </w:pPr>
+      <w:r>
+        <w:rPr>
+          <w:lang w:val="en-US"/>
+        </w:rPr>
+        <w:t xml:space="preserve">MB, Ft, </w:t>
+      </w:r>
+      <w:proofErr w:type="spellStart"/>
+      <w:r>
+        <w:rPr>
+          <w:lang w:val="en-US"/>
+        </w:rPr>
+        <w:t>fn</w:t>
+      </w:r>
+      <w:proofErr w:type="spellEnd"/>
+      <w:r>
+        <w:rPr>
+          <w:lang w:val="en-US"/>
+        </w:rPr>
+        <w:t>, f-dim</w:t>
       </w:r>
     </w:p>
     <w:p>
@@ -299,12 +469,22 @@
       </w:r>
     </w:p>
     <w:p>
+      <w:proofErr w:type="spellStart"/>
       <w:r>
         <w:t>Σ</w:t>
       </w:r>
       <w:r>
-        <w:t>n beskrives som tryk af Louise fra PTE, må gerne bekræftes!.</w:t>
-      </w:r>
+        <w:t>n</w:t>
+      </w:r>
+      <w:proofErr w:type="spellEnd"/>
+      <w:r>
+        <w:t xml:space="preserve"> beskrives som tryk af Louise fra PTE, må gerne bekræftes</w:t>
+      </w:r>
+      <w:proofErr w:type="gramStart"/>
+      <w:r>
+        <w:t>!.</w:t>
+      </w:r>
+      <w:proofErr w:type="gramEnd"/>
     </w:p>
     <w:p>
       <w:r>
@@ -326,7 +506,7 @@
 </file>
 
 <file path=word/styles.xml><?xml version="1.0" encoding="utf-8"?>
-<w:styles xmlns:mc="http://schemas.openxmlformats.org/markup-compatibility/2006" xmlns:r="http://schemas.openxmlformats.org/officeDocument/2006/relationships" xmlns:w="http://schemas.openxmlformats.org/wordprocessingml/2006/main" xmlns:w14="http://schemas.microsoft.com/office/word/2010/wordml" xmlns:w15="http://schemas.microsoft.com/office/word/2012/wordml" xmlns:w16se="http://schemas.microsoft.com/office/word/2015/wordml/symex" mc:Ignorable="w14 w15 w16se">
+<w:styles xmlns:mc="http://schemas.openxmlformats.org/markup-compatibility/2006" xmlns:r="http://schemas.openxmlformats.org/officeDocument/2006/relationships" xmlns:w="http://schemas.openxmlformats.org/wordprocessingml/2006/main" xmlns:w14="http://schemas.microsoft.com/office/word/2010/wordml" mc:Ignorable="w14">
   <w:docDefaults>
     <w:rPrDefault>
       <w:rPr>
@@ -342,376 +522,370 @@
       </w:pPr>
     </w:pPrDefault>
   </w:docDefaults>
-  <w:latentStyles w:defLockedState="0" w:defUIPriority="99" w:defSemiHidden="0" w:defUnhideWhenUsed="0" w:defQFormat="0" w:count="372">
-    <w:lsdException w:name="Normal" w:uiPriority="0" w:qFormat="1"/>
-    <w:lsdException w:name="heading 1" w:uiPriority="9" w:qFormat="1"/>
-    <w:lsdException w:name="heading 2" w:semiHidden="1" w:uiPriority="9" w:unhideWhenUsed="1" w:qFormat="1"/>
-    <w:lsdException w:name="heading 3" w:semiHidden="1" w:uiPriority="9" w:unhideWhenUsed="1" w:qFormat="1"/>
-    <w:lsdException w:name="heading 4" w:semiHidden="1" w:uiPriority="9" w:unhideWhenUsed="1" w:qFormat="1"/>
-    <w:lsdException w:name="heading 5" w:semiHidden="1" w:uiPriority="9" w:unhideWhenUsed="1" w:qFormat="1"/>
-    <w:lsdException w:name="heading 6" w:semiHidden="1" w:uiPriority="9" w:unhideWhenUsed="1" w:qFormat="1"/>
-    <w:lsdException w:name="heading 7" w:semiHidden="1" w:uiPriority="9" w:unhideWhenUsed="1" w:qFormat="1"/>
-    <w:lsdException w:name="heading 8" w:semiHidden="1" w:uiPriority="9" w:unhideWhenUsed="1" w:qFormat="1"/>
-    <w:lsdException w:name="heading 9" w:semiHidden="1" w:uiPriority="9" w:unhideWhenUsed="1" w:qFormat="1"/>
-    <w:lsdException w:name="index 1" w:semiHidden="1" w:unhideWhenUsed="1"/>
-    <w:lsdException w:name="index 2" w:semiHidden="1" w:unhideWhenUsed="1"/>
-    <w:lsdException w:name="index 3" w:semiHidden="1" w:unhideWhenUsed="1"/>
-    <w:lsdException w:name="index 4" w:semiHidden="1" w:unhideWhenUsed="1"/>
-    <w:lsdException w:name="index 5" w:semiHidden="1" w:unhideWhenUsed="1"/>
-    <w:lsdException w:name="index 6" w:semiHidden="1" w:unhideWhenUsed="1"/>
-    <w:lsdException w:name="index 7" w:semiHidden="1" w:unhideWhenUsed="1"/>
-    <w:lsdException w:name="index 8" w:semiHidden="1" w:unhideWhenUsed="1"/>
-    <w:lsdException w:name="index 9" w:semiHidden="1" w:unhideWhenUsed="1"/>
-    <w:lsdException w:name="toc 1" w:semiHidden="1" w:uiPriority="39" w:unhideWhenUsed="1"/>
-    <w:lsdException w:name="toc 2" w:semiHidden="1" w:uiPriority="39" w:unhideWhenUsed="1"/>
-    <w:lsdException w:name="toc 3" w:semiHidden="1" w:uiPriority="39" w:unhideWhenUsed="1"/>
-    <w:lsdException w:name="toc 4" w:semiHidden="1" w:uiPriority="39" w:unhideWhenUsed="1"/>
-    <w:lsdException w:name="toc 5" w:semiHidden="1" w:uiPriority="39" w:unhideWhenUsed="1"/>
-    <w:lsdException w:name="toc 6" w:semiHidden="1" w:uiPriority="39" w:unhideWhenUsed="1"/>
-    <w:lsdException w:name="toc 7" w:semiHidden="1" w:uiPriority="39" w:unhideWhenUsed="1"/>
-    <w:lsdException w:name="toc 8" w:semiHidden="1" w:uiPriority="39" w:unhideWhenUsed="1"/>
-    <w:lsdException w:name="toc 9" w:semiHidden="1" w:uiPriority="39" w:unhideWhenUsed="1"/>
-    <w:lsdException w:name="Normal Indent" w:semiHidden="1" w:unhideWhenUsed="1"/>
-    <w:lsdException w:name="footnote text" w:semiHidden="1" w:unhideWhenUsed="1"/>
-    <w:lsdException w:name="annotation text" w:semiHidden="1" w:unhideWhenUsed="1"/>
-    <w:lsdException w:name="header" w:semiHidden="1" w:unhideWhenUsed="1"/>
-    <w:lsdException w:name="footer" w:semiHidden="1" w:unhideWhenUsed="1"/>
-    <w:lsdException w:name="index heading" w:semiHidden="1" w:unhideWhenUsed="1"/>
-    <w:lsdException w:name="caption" w:semiHidden="1" w:uiPriority="35" w:unhideWhenUsed="1" w:qFormat="1"/>
-    <w:lsdException w:name="table of figures" w:semiHidden="1" w:unhideWhenUsed="1"/>
-    <w:lsdException w:name="envelope address" w:semiHidden="1" w:unhideWhenUsed="1"/>
-    <w:lsdException w:name="envelope return" w:semiHidden="1" w:unhideWhenUsed="1"/>
-    <w:lsdException w:name="footnote reference" w:semiHidden="1" w:unhideWhenUsed="1"/>
-    <w:lsdException w:name="annotation reference" w:semiHidden="1" w:unhideWhenUsed="1"/>
-    <w:lsdException w:name="line number" w:semiHidden="1" w:unhideWhenUsed="1"/>
-    <w:lsdException w:name="page number" w:semiHidden="1" w:unhideWhenUsed="1"/>
-    <w:lsdException w:name="endnote reference" w:semiHidden="1" w:unhideWhenUsed="1"/>
-    <w:lsdException w:name="endnote text" w:semiHidden="1" w:unhideWhenUsed="1"/>
-    <w:lsdException w:name="table of authorities" w:semiHidden="1" w:unhideWhenUsed="1"/>
-    <w:lsdException w:name="macro" w:semiHidden="1" w:unhideWhenUsed="1"/>
-    <w:lsdException w:name="toa heading" w:semiHidden="1" w:unhideWhenUsed="1"/>
-    <w:lsdException w:name="List" w:semiHidden="1" w:unhideWhenUsed="1"/>
-    <w:lsdException w:name="List Bullet" w:semiHidden="1" w:unhideWhenUsed="1"/>
-    <w:lsdException w:name="List Number" w:semiHidden="1" w:unhideWhenUsed="1"/>
-    <w:lsdException w:name="List 2" w:semiHidden="1" w:unhideWhenUsed="1"/>
-    <w:lsdException w:name="List 3" w:semiHidden="1" w:unhideWhenUsed="1"/>
-    <w:lsdException w:name="List 4" w:semiHidden="1" w:unhideWhenUsed="1"/>
-    <w:lsdException w:name="List 5" w:semiHidden="1" w:unhideWhenUsed="1"/>
-    <w:lsdException w:name="List Bullet 2" w:semiHidden="1" w:unhideWhenUsed="1"/>
-    <w:lsdException w:name="List Bullet 3" w:semiHidden="1" w:unhideWhenUsed="1"/>
-    <w:lsdException w:name="List Bullet 4" w:semiHidden="1" w:unhideWhenUsed="1"/>
-    <w:lsdException w:name="List Bullet 5" w:semiHidden="1" w:unhideWhenUsed="1"/>
-    <w:lsdException w:name="List Number 2" w:semiHidden="1" w:unhideWhenUsed="1"/>
-    <w:lsdException w:name="List Number 3" w:semiHidden="1" w:unhideWhenUsed="1"/>
-    <w:lsdException w:name="List Number 4" w:semiHidden="1" w:unhideWhenUsed="1"/>
-    <w:lsdException w:name="List Number 5" w:semiHidden="1" w:unhideWhenUsed="1"/>
-    <w:lsdException w:name="Title" w:uiPriority="10" w:qFormat="1"/>
-    <w:lsdException w:name="Closing" w:semiHidden="1" w:unhideWhenUsed="1"/>
-    <w:lsdException w:name="Signature" w:semiHidden="1" w:unhideWhenUsed="1"/>
-    <w:lsdException w:name="Default Paragraph Font" w:semiHidden="1" w:uiPriority="1" w:unhideWhenUsed="1"/>
-    <w:lsdException w:name="Body Text" w:semiHidden="1" w:unhideWhenUsed="1"/>
-    <w:lsdException w:name="Body Text Indent" w:semiHidden="1" w:unhideWhenUsed="1"/>
-    <w:lsdException w:name="List Continue" w:semiHidden="1" w:unhideWhenUsed="1"/>
-    <w:lsdException w:name="List Continue 2" w:semiHidden="1" w:unhideWhenUsed="1"/>
-    <w:lsdException w:name="List Continue 3" w:semiHidden="1" w:unhideWhenUsed="1"/>
-    <w:lsdException w:name="List Continue 4" w:semiHidden="1" w:unhideWhenUsed="1"/>
-    <w:lsdException w:name="List Continue 5" w:semiHidden="1" w:unhideWhenUsed="1"/>
-    <w:lsdException w:name="Message Header" w:semiHidden="1" w:unhideWhenUsed="1"/>
-    <w:lsdException w:name="Subtitle" w:uiPriority="11" w:qFormat="1"/>
-    <w:lsdException w:name="Salutation" w:semiHidden="1" w:unhideWhenUsed="1"/>
-    <w:lsdException w:name="Date" w:semiHidden="1" w:unhideWhenUsed="1"/>
-    <w:lsdException w:name="Body Text First Indent" w:semiHidden="1" w:unhideWhenUsed="1"/>
-    <w:lsdException w:name="Body Text First Indent 2" w:semiHidden="1" w:unhideWhenUsed="1"/>
-    <w:lsdException w:name="Note Heading" w:semiHidden="1" w:unhideWhenUsed="1"/>
-    <w:lsdException w:name="Body Text 2" w:semiHidden="1" w:unhideWhenUsed="1"/>
-    <w:lsdException w:name="Body Text 3" w:semiHidden="1" w:unhideWhenUsed="1"/>
-    <w:lsdException w:name="Body Text Indent 2" w:semiHidden="1" w:unhideWhenUsed="1"/>
-    <w:lsdException w:name="Body Text Indent 3" w:semiHidden="1" w:unhideWhenUsed="1"/>
-    <w:lsdException w:name="Block Text" w:semiHidden="1" w:unhideWhenUsed="1"/>
-    <w:lsdException w:name="Hyperlink" w:semiHidden="1" w:unhideWhenUsed="1"/>
-    <w:lsdException w:name="FollowedHyperlink" w:semiHidden="1" w:unhideWhenUsed="1"/>
-    <w:lsdException w:name="Strong" w:uiPriority="22" w:qFormat="1"/>
-    <w:lsdException w:name="Emphasis" w:uiPriority="20" w:qFormat="1"/>
-    <w:lsdException w:name="Document Map" w:semiHidden="1" w:unhideWhenUsed="1"/>
-    <w:lsdException w:name="Plain Text" w:semiHidden="1" w:unhideWhenUsed="1"/>
-    <w:lsdException w:name="E-mail Signature" w:semiHidden="1" w:unhideWhenUsed="1"/>
-    <w:lsdException w:name="HTML Top of Form" w:semiHidden="1" w:unhideWhenUsed="1"/>
-    <w:lsdException w:name="HTML Bottom of Form" w:semiHidden="1" w:unhideWhenUsed="1"/>
-    <w:lsdException w:name="Normal (Web)" w:semiHidden="1" w:unhideWhenUsed="1"/>
-    <w:lsdException w:name="HTML Acronym" w:semiHidden="1" w:unhideWhenUsed="1"/>
-    <w:lsdException w:name="HTML Address" w:semiHidden="1" w:unhideWhenUsed="1"/>
-    <w:lsdException w:name="HTML Cite" w:semiHidden="1" w:unhideWhenUsed="1"/>
-    <w:lsdException w:name="HTML Code" w:semiHidden="1" w:unhideWhenUsed="1"/>
-    <w:lsdException w:name="HTML Definition" w:semiHidden="1" w:unhideWhenUsed="1"/>
-    <w:lsdException w:name="HTML Keyboard" w:semiHidden="1" w:unhideWhenUsed="1"/>
-    <w:lsdException w:name="HTML Preformatted" w:semiHidden="1" w:unhideWhenUsed="1"/>
-    <w:lsdException w:name="HTML Sample" w:semiHidden="1" w:unhideWhenUsed="1"/>
-    <w:lsdException w:name="HTML Typewriter" w:semiHidden="1" w:unhideWhenUsed="1"/>
-    <w:lsdException w:name="HTML Variable" w:semiHidden="1" w:unhideWhenUsed="1"/>
-    <w:lsdException w:name="annotation subject" w:semiHidden="1" w:unhideWhenUsed="1"/>
-    <w:lsdException w:name="No List" w:semiHidden="1" w:unhideWhenUsed="1"/>
-    <w:lsdException w:name="Outline List 1" w:semiHidden="1" w:unhideWhenUsed="1"/>
-    <w:lsdException w:name="Outline List 2" w:semiHidden="1" w:unhideWhenUsed="1"/>
-    <w:lsdException w:name="Outline List 3" w:semiHidden="1" w:unhideWhenUsed="1"/>
-    <w:lsdException w:name="Table Simple 1" w:semiHidden="1" w:unhideWhenUsed="1"/>
-    <w:lsdException w:name="Table Simple 2" w:semiHidden="1" w:unhideWhenUsed="1"/>
-    <w:lsdException w:name="Table Simple 3" w:semiHidden="1" w:unhideWhenUsed="1"/>
-    <w:lsdException w:name="Table Classic 1" w:semiHidden="1" w:unhideWhenUsed="1"/>
-    <w:lsdException w:name="Table Classic 2" w:semiHidden="1" w:unhideWhenUsed="1"/>
-    <w:lsdException w:name="Table Classic 3" w:semiHidden="1" w:unhideWhenUsed="1"/>
-    <w:lsdException w:name="Table Classic 4" w:semiHidden="1" w:unhideWhenUsed="1"/>
-    <w:lsdException w:name="Table Colorful 1" w:semiHidden="1" w:unhideWhenUsed="1"/>
-    <w:lsdException w:name="Table Colorful 2" w:semiHidden="1" w:unhideWhenUsed="1"/>
-    <w:lsdException w:name="Table Colorful 3" w:semiHidden="1" w:unhideWhenUsed="1"/>
-    <w:lsdException w:name="Table Columns 1" w:semiHidden="1" w:unhideWhenUsed="1"/>
-    <w:lsdException w:name="Table Columns 2" w:semiHidden="1" w:unhideWhenUsed="1"/>
-    <w:lsdException w:name="Table Columns 3" w:semiHidden="1" w:unhideWhenUsed="1"/>
-    <w:lsdException w:name="Table Columns 4" w:semiHidden="1" w:unhideWhenUsed="1"/>
-    <w:lsdException w:name="Table Columns 5" w:semiHidden="1" w:unhideWhenUsed="1"/>
-    <w:lsdException w:name="Table Grid 1" w:semiHidden="1" w:unhideWhenUsed="1"/>
-    <w:lsdException w:name="Table Grid 2" w:semiHidden="1" w:unhideWhenUsed="1"/>
-    <w:lsdException w:name="Table Grid 3" w:semiHidden="1" w:unhideWhenUsed="1"/>
-    <w:lsdException w:name="Table Grid 4" w:semiHidden="1" w:unhideWhenUsed="1"/>
-    <w:lsdException w:name="Table Grid 5" w:semiHidden="1" w:unhideWhenUsed="1"/>
-    <w:lsdException w:name="Table Grid 6" w:semiHidden="1" w:unhideWhenUsed="1"/>
-    <w:lsdException w:name="Table Grid 7" w:semiHidden="1" w:unhideWhenUsed="1"/>
-    <w:lsdException w:name="Table Grid 8" w:semiHidden="1" w:unhideWhenUsed="1"/>
-    <w:lsdException w:name="Table List 1" w:semiHidden="1" w:unhideWhenUsed="1"/>
-    <w:lsdException w:name="Table List 2" w:semiHidden="1" w:unhideWhenUsed="1"/>
-    <w:lsdException w:name="Table List 3" w:semiHidden="1" w:unhideWhenUsed="1"/>
-    <w:lsdException w:name="Table List 4" w:semiHidden="1" w:unhideWhenUsed="1"/>
-    <w:lsdException w:name="Table List 5" w:semiHidden="1" w:unhideWhenUsed="1"/>
-    <w:lsdException w:name="Table List 6" w:semiHidden="1" w:unhideWhenUsed="1"/>
-    <w:lsdException w:name="Table List 7" w:semiHidden="1" w:unhideWhenUsed="1"/>
-    <w:lsdException w:name="Table List 8" w:semiHidden="1" w:unhideWhenUsed="1"/>
-    <w:lsdException w:name="Table 3D effects 1" w:semiHidden="1" w:unhideWhenUsed="1"/>
-    <w:lsdException w:name="Table 3D effects 2" w:semiHidden="1" w:unhideWhenUsed="1"/>
-    <w:lsdException w:name="Table 3D effects 3" w:semiHidden="1" w:unhideWhenUsed="1"/>
-    <w:lsdException w:name="Table Contemporary" w:semiHidden="1" w:unhideWhenUsed="1"/>
-    <w:lsdException w:name="Table Elegant" w:semiHidden="1" w:unhideWhenUsed="1"/>
-    <w:lsdException w:name="Table Professional" w:semiHidden="1" w:unhideWhenUsed="1"/>
-    <w:lsdException w:name="Table Subtle 1" w:semiHidden="1" w:unhideWhenUsed="1"/>
-    <w:lsdException w:name="Table Subtle 2" w:semiHidden="1" w:unhideWhenUsed="1"/>
-    <w:lsdException w:name="Table Web 1" w:semiHidden="1" w:unhideWhenUsed="1"/>
-    <w:lsdException w:name="Table Web 2" w:semiHidden="1" w:unhideWhenUsed="1"/>
-    <w:lsdException w:name="Balloon Text" w:semiHidden="1" w:unhideWhenUsed="1"/>
-    <w:lsdException w:name="Table Grid" w:uiPriority="59"/>
-    <w:lsdException w:name="Placeholder Text" w:semiHidden="1"/>
-    <w:lsdException w:name="No Spacing" w:uiPriority="1" w:qFormat="1"/>
-    <w:lsdException w:name="Light Shading" w:uiPriority="60"/>
-    <w:lsdException w:name="Light List" w:uiPriority="61"/>
-    <w:lsdException w:name="Light Grid" w:uiPriority="62"/>
-    <w:lsdException w:name="Medium Shading 1" w:uiPriority="63"/>
-    <w:lsdException w:name="Medium Shading 2" w:uiPriority="64"/>
-    <w:lsdException w:name="Medium List 1" w:uiPriority="65"/>
-    <w:lsdException w:name="Medium List 2" w:uiPriority="66"/>
-    <w:lsdException w:name="Medium Grid 1" w:uiPriority="67"/>
-    <w:lsdException w:name="Medium Grid 2" w:uiPriority="68"/>
-    <w:lsdException w:name="Medium Grid 3" w:uiPriority="69"/>
-    <w:lsdException w:name="Dark List" w:uiPriority="70"/>
-    <w:lsdException w:name="Colorful Shading" w:uiPriority="71"/>
-    <w:lsdException w:name="Colorful List" w:uiPriority="72"/>
-    <w:lsdException w:name="Colorful Grid" w:uiPriority="73"/>
-    <w:lsdException w:name="Light Shading Accent 1" w:uiPriority="60"/>
-    <w:lsdException w:name="Light List Accent 1" w:uiPriority="61"/>
-    <w:lsdException w:name="Light Grid Accent 1" w:uiPriority="62"/>
-    <w:lsdException w:name="Medium Shading 1 Accent 1" w:uiPriority="63"/>
-    <w:lsdException w:name="Medium Shading 2 Accent 1" w:uiPriority="64"/>
-    <w:lsdException w:name="Medium List 1 Accent 1" w:uiPriority="65"/>
-    <w:lsdException w:name="Revision" w:semiHidden="1"/>
-    <w:lsdException w:name="List Paragraph" w:uiPriority="34" w:qFormat="1"/>
-    <w:lsdException w:name="Quote" w:uiPriority="29" w:qFormat="1"/>
-    <w:lsdException w:name="Intense Quote" w:uiPriority="30" w:qFormat="1"/>
-    <w:lsdException w:name="Medium List 2 Accent 1" w:uiPriority="66"/>
-    <w:lsdException w:name="Medium Grid 1 Accent 1" w:uiPriority="67"/>
-    <w:lsdException w:name="Medium Grid 2 Accent 1" w:uiPriority="68"/>
-    <w:lsdException w:name="Medium Grid 3 Accent 1" w:uiPriority="69"/>
-    <w:lsdException w:name="Dark List Accent 1" w:uiPriority="70"/>
-    <w:lsdException w:name="Colorful Shading Accent 1" w:uiPriority="71"/>
-    <w:lsdException w:name="Colorful List Accent 1" w:uiPriority="72"/>
-    <w:lsdException w:name="Colorful Grid Accent 1" w:uiPriority="73"/>
-    <w:lsdException w:name="Light Shading Accent 2" w:uiPriority="60"/>
-    <w:lsdException w:name="Light List Accent 2" w:uiPriority="61"/>
-    <w:lsdException w:name="Light Grid Accent 2" w:uiPriority="62"/>
-    <w:lsdException w:name="Medium Shading 1 Accent 2" w:uiPriority="63"/>
-    <w:lsdException w:name="Medium Shading 2 Accent 2" w:uiPriority="64"/>
-    <w:lsdException w:name="Medium List 1 Accent 2" w:uiPriority="65"/>
-    <w:lsdException w:name="Medium List 2 Accent 2" w:uiPriority="66"/>
-    <w:lsdException w:name="Medium Grid 1 Accent 2" w:uiPriority="67"/>
-    <w:lsdException w:name="Medium Grid 2 Accent 2" w:uiPriority="68"/>
-    <w:lsdException w:name="Medium Grid 3 Accent 2" w:uiPriority="69"/>
-    <w:lsdException w:name="Dark List Accent 2" w:uiPriority="70"/>
-    <w:lsdException w:name="Colorful Shading Accent 2" w:uiPriority="71"/>
-    <w:lsdException w:name="Colorful List Accent 2" w:uiPriority="72"/>
-    <w:lsdException w:name="Colorful Grid Accent 2" w:uiPriority="73"/>
-    <w:lsdException w:name="Light Shading Accent 3" w:uiPriority="60"/>
-    <w:lsdException w:name="Light List Accent 3" w:uiPriority="61"/>
-    <w:lsdException w:name="Light Grid Accent 3" w:uiPriority="62"/>
-    <w:lsdException w:name="Medium Shading 1 Accent 3" w:uiPriority="63"/>
-    <w:lsdException w:name="Medium Shading 2 Accent 3" w:uiPriority="64"/>
-    <w:lsdException w:name="Medium List 1 Accent 3" w:uiPriority="65"/>
-    <w:lsdException w:name="Medium List 2 Accent 3" w:uiPriority="66"/>
-    <w:lsdException w:name="Medium Grid 1 Accent 3" w:uiPriority="67"/>
-    <w:lsdException w:name="Medium Grid 2 Accent 3" w:uiPriority="68"/>
-    <w:lsdException w:name="Medium Grid 3 Accent 3" w:uiPriority="69"/>
-    <w:lsdException w:name="Dark List Accent 3" w:uiPriority="70"/>
-    <w:lsdException w:name="Colorful Shading Accent 3" w:uiPriority="71"/>
-    <w:lsdException w:name="Colorful List Accent 3" w:uiPriority="72"/>
-    <w:lsdException w:name="Colorful Grid Accent 3" w:uiPriority="73"/>
-    <w:lsdException w:name="Light Shading Accent 4" w:uiPriority="60"/>
-    <w:lsdException w:name="Light List Accent 4" w:uiPriority="61"/>
-    <w:lsdException w:name="Light Grid Accent 4" w:uiPriority="62"/>
-    <w:lsdException w:name="Medium Shading 1 Accent 4" w:uiPriority="63"/>
-    <w:lsdException w:name="Medium Shading 2 Accent 4" w:uiPriority="64"/>
-    <w:lsdException w:name="Medium List 1 Accent 4" w:uiPriority="65"/>
-    <w:lsdException w:name="Medium List 2 Accent 4" w:uiPriority="66"/>
-    <w:lsdException w:name="Medium Grid 1 Accent 4" w:uiPriority="67"/>
-    <w:lsdException w:name="Medium Grid 2 Accent 4" w:uiPriority="68"/>
-    <w:lsdException w:name="Medium Grid 3 Accent 4" w:uiPriority="69"/>
-    <w:lsdException w:name="Dark List Accent 4" w:uiPriority="70"/>
-    <w:lsdException w:name="Colorful Shading Accent 4" w:uiPriority="71"/>
-    <w:lsdException w:name="Colorful List Accent 4" w:uiPriority="72"/>
-    <w:lsdException w:name="Colorful Grid Accent 4" w:uiPriority="73"/>
-    <w:lsdException w:name="Light Shading Accent 5" w:uiPriority="60"/>
-    <w:lsdException w:name="Light List Accent 5" w:uiPriority="61"/>
-    <w:lsdException w:name="Light Grid Accent 5" w:uiPriority="62"/>
-    <w:lsdException w:name="Medium Shading 1 Accent 5" w:uiPriority="63"/>
-    <w:lsdException w:name="Medium Shading 2 Accent 5" w:uiPriority="64"/>
-    <w:lsdException w:name="Medium List 1 Accent 5" w:uiPriority="65"/>
-    <w:lsdException w:name="Medium List 2 Accent 5" w:uiPriority="66"/>
-    <w:lsdException w:name="Medium Grid 1 Accent 5" w:uiPriority="67"/>
-    <w:lsdException w:name="Medium Grid 2 Accent 5" w:uiPriority="68"/>
-    <w:lsdException w:name="Medium Grid 3 Accent 5" w:uiPriority="69"/>
-    <w:lsdException w:name="Dark List Accent 5" w:uiPriority="70"/>
-    <w:lsdException w:name="Colorful Shading Accent 5" w:uiPriority="71"/>
-    <w:lsdException w:name="Colorful List Accent 5" w:uiPriority="72"/>
-    <w:lsdException w:name="Colorful Grid Accent 5" w:uiPriority="73"/>
-    <w:lsdException w:name="Light Shading Accent 6" w:uiPriority="60"/>
-    <w:lsdException w:name="Light List Accent 6" w:uiPriority="61"/>
-    <w:lsdException w:name="Light Grid Accent 6" w:uiPriority="62"/>
-    <w:lsdException w:name="Medium Shading 1 Accent 6" w:uiPriority="63"/>
-    <w:lsdException w:name="Medium Shading 2 Accent 6" w:uiPriority="64"/>
-    <w:lsdException w:name="Medium List 1 Accent 6" w:uiPriority="65"/>
-    <w:lsdException w:name="Medium List 2 Accent 6" w:uiPriority="66"/>
-    <w:lsdException w:name="Medium Grid 1 Accent 6" w:uiPriority="67"/>
-    <w:lsdException w:name="Medium Grid 2 Accent 6" w:uiPriority="68"/>
-    <w:lsdException w:name="Medium Grid 3 Accent 6" w:uiPriority="69"/>
-    <w:lsdException w:name="Dark List Accent 6" w:uiPriority="70"/>
-    <w:lsdException w:name="Colorful Shading Accent 6" w:uiPriority="71"/>
-    <w:lsdException w:name="Colorful List Accent 6" w:uiPriority="72"/>
-    <w:lsdException w:name="Colorful Grid Accent 6" w:uiPriority="73"/>
-    <w:lsdException w:name="Subtle Emphasis" w:uiPriority="19" w:qFormat="1"/>
-    <w:lsdException w:name="Intense Emphasis" w:uiPriority="21" w:qFormat="1"/>
-    <w:lsdException w:name="Subtle Reference" w:uiPriority="31" w:qFormat="1"/>
-    <w:lsdException w:name="Intense Reference" w:uiPriority="32" w:qFormat="1"/>
-    <w:lsdException w:name="Book Title" w:uiPriority="33" w:qFormat="1"/>
-    <w:lsdException w:name="Bibliography" w:semiHidden="1" w:uiPriority="37" w:unhideWhenUsed="1"/>
-    <w:lsdException w:name="TOC Heading" w:semiHidden="1" w:uiPriority="39" w:unhideWhenUsed="1" w:qFormat="1"/>
-    <w:lsdException w:name="Plain Table 1" w:uiPriority="41"/>
-    <w:lsdException w:name="Plain Table 2" w:uiPriority="42"/>
-    <w:lsdException w:name="Plain Table 3" w:uiPriority="43"/>
-    <w:lsdException w:name="Plain Table 4" w:uiPriority="44"/>
-    <w:lsdException w:name="Plain Table 5" w:uiPriority="45"/>
-    <w:lsdException w:name="Grid Table Light" w:uiPriority="40"/>
-    <w:lsdException w:name="Grid Table 1 Light" w:uiPriority="46"/>
-    <w:lsdException w:name="Grid Table 2" w:uiPriority="47"/>
-    <w:lsdException w:name="Grid Table 3" w:uiPriority="48"/>
-    <w:lsdException w:name="Grid Table 4" w:uiPriority="49"/>
-    <w:lsdException w:name="Grid Table 5 Dark" w:uiPriority="50"/>
-    <w:lsdException w:name="Grid Table 6 Colorful" w:uiPriority="51"/>
-    <w:lsdException w:name="Grid Table 7 Colorful" w:uiPriority="52"/>
-    <w:lsdException w:name="Grid Table 1 Light Accent 1" w:uiPriority="46"/>
-    <w:lsdException w:name="Grid Table 2 Accent 1" w:uiPriority="47"/>
-    <w:lsdException w:name="Grid Table 3 Accent 1" w:uiPriority="48"/>
-    <w:lsdException w:name="Grid Table 4 Accent 1" w:uiPriority="49"/>
-    <w:lsdException w:name="Grid Table 5 Dark Accent 1" w:uiPriority="50"/>
-    <w:lsdException w:name="Grid Table 6 Colorful Accent 1" w:uiPriority="51"/>
-    <w:lsdException w:name="Grid Table 7 Colorful Accent 1" w:uiPriority="52"/>
-    <w:lsdException w:name="Grid Table 1 Light Accent 2" w:uiPriority="46"/>
-    <w:lsdException w:name="Grid Table 2 Accent 2" w:uiPriority="47"/>
-    <w:lsdException w:name="Grid Table 3 Accent 2" w:uiPriority="48"/>
-    <w:lsdException w:name="Grid Table 4 Accent 2" w:uiPriority="49"/>
-    <w:lsdException w:name="Grid Table 5 Dark Accent 2" w:uiPriority="50"/>
-    <w:lsdException w:name="Grid Table 6 Colorful Accent 2" w:uiPriority="51"/>
-    <w:lsdException w:name="Grid Table 7 Colorful Accent 2" w:uiPriority="52"/>
-    <w:lsdException w:name="Grid Table 1 Light Accent 3" w:uiPriority="46"/>
-    <w:lsdException w:name="Grid Table 2 Accent 3" w:uiPriority="47"/>
-    <w:lsdException w:name="Grid Table 3 Accent 3" w:uiPriority="48"/>
-    <w:lsdException w:name="Grid Table 4 Accent 3" w:uiPriority="49"/>
-    <w:lsdException w:name="Grid Table 5 Dark Accent 3" w:uiPriority="50"/>
-    <w:lsdException w:name="Grid Table 6 Colorful Accent 3" w:uiPriority="51"/>
-    <w:lsdException w:name="Grid Table 7 Colorful Accent 3" w:uiPriority="52"/>
-    <w:lsdException w:name="Grid Table 1 Light Accent 4" w:uiPriority="46"/>
-    <w:lsdException w:name="Grid Table 2 Accent 4" w:uiPriority="47"/>
-    <w:lsdException w:name="Grid Table 3 Accent 4" w:uiPriority="48"/>
-    <w:lsdException w:name="Grid Table 4 Accent 4" w:uiPriority="49"/>
-    <w:lsdException w:name="Grid Table 5 Dark Accent 4" w:uiPriority="50"/>
-    <w:lsdException w:name="Grid Table 6 Colorful Accent 4" w:uiPriority="51"/>
-    <w:lsdException w:name="Grid Table 7 Colorful Accent 4" w:uiPriority="52"/>
-    <w:lsdException w:name="Grid Table 1 Light Accent 5" w:uiPriority="46"/>
-    <w:lsdException w:name="Grid Table 2 Accent 5" w:uiPriority="47"/>
-    <w:lsdException w:name="Grid Table 3 Accent 5" w:uiPriority="48"/>
-    <w:lsdException w:name="Grid Table 4 Accent 5" w:uiPriority="49"/>
-    <w:lsdException w:name="Grid Table 5 Dark Accent 5" w:uiPriority="50"/>
-    <w:lsdException w:name="Grid Table 6 Colorful Accent 5" w:uiPriority="51"/>
-    <w:lsdException w:name="Grid Table 7 Colorful Accent 5" w:uiPriority="52"/>
-    <w:lsdException w:name="Grid Table 1 Light Accent 6" w:uiPriority="46"/>
-    <w:lsdException w:name="Grid Table 2 Accent 6" w:uiPriority="47"/>
-    <w:lsdException w:name="Grid Table 3 Accent 6" w:uiPriority="48"/>
-    <w:lsdException w:name="Grid Table 4 Accent 6" w:uiPriority="49"/>
-    <w:lsdException w:name="Grid Table 5 Dark Accent 6" w:uiPriority="50"/>
-    <w:lsdException w:name="Grid Table 6 Colorful Accent 6" w:uiPriority="51"/>
-    <w:lsdException w:name="Grid Table 7 Colorful Accent 6" w:uiPriority="52"/>
-    <w:lsdException w:name="List Table 1 Light" w:uiPriority="46"/>
-    <w:lsdException w:name="List Table 2" w:uiPriority="47"/>
-    <w:lsdException w:name="List Table 3" w:uiPriority="48"/>
-    <w:lsdException w:name="List Table 4" w:uiPriority="49"/>
-    <w:lsdException w:name="List Table 5 Dark" w:uiPriority="50"/>
-    <w:lsdException w:name="List Table 6 Colorful" w:uiPriority="51"/>
-    <w:lsdException w:name="List Table 7 Colorful" w:uiPriority="52"/>
-    <w:lsdException w:name="List Table 1 Light Accent 1" w:uiPriority="46"/>
-    <w:lsdException w:name="List Table 2 Accent 1" w:uiPriority="47"/>
-    <w:lsdException w:name="List Table 3 Accent 1" w:uiPriority="48"/>
-    <w:lsdException w:name="List Table 4 Accent 1" w:uiPriority="49"/>
-    <w:lsdException w:name="List Table 5 Dark Accent 1" w:uiPriority="50"/>
-    <w:lsdException w:name="List Table 6 Colorful Accent 1" w:uiPriority="51"/>
-    <w:lsdException w:name="List Table 7 Colorful Accent 1" w:uiPriority="52"/>
-    <w:lsdException w:name="List Table 1 Light Accent 2" w:uiPriority="46"/>
-    <w:lsdException w:name="List Table 2 Accent 2" w:uiPriority="47"/>
-    <w:lsdException w:name="List Table 3 Accent 2" w:uiPriority="48"/>
-    <w:lsdException w:name="List Table 4 Accent 2" w:uiPriority="49"/>
-    <w:lsdException w:name="List Table 5 Dark Accent 2" w:uiPriority="50"/>
-    <w:lsdException w:name="List Table 6 Colorful Accent 2" w:uiPriority="51"/>
-    <w:lsdException w:name="List Table 7 Colorful Accent 2" w:uiPriority="52"/>
-    <w:lsdException w:name="List Table 1 Light Accent 3" w:uiPriority="46"/>
-    <w:lsdException w:name="List Table 2 Accent 3" w:uiPriority="47"/>
-    <w:lsdException w:name="List Table 3 Accent 3" w:uiPriority="48"/>
-    <w:lsdException w:name="List Table 4 Accent 3" w:uiPriority="49"/>
-    <w:lsdException w:name="List Table 5 Dark Accent 3" w:uiPriority="50"/>
-    <w:lsdException w:name="List Table 6 Colorful Accent 3" w:uiPriority="51"/>
-    <w:lsdException w:name="List Table 7 Colorful Accent 3" w:uiPriority="52"/>
-    <w:lsdException w:name="List Table 1 Light Accent 4" w:uiPriority="46"/>
-    <w:lsdException w:name="List Table 2 Accent 4" w:uiPriority="47"/>
-    <w:lsdException w:name="List Table 3 Accent 4" w:uiPriority="48"/>
-    <w:lsdException w:name="List Table 4 Accent 4" w:uiPriority="49"/>
-    <w:lsdException w:name="List Table 5 Dark Accent 4" w:uiPriority="50"/>
-    <w:lsdException w:name="List Table 6 Colorful Accent 4" w:uiPriority="51"/>
-    <w:lsdException w:name="List Table 7 Colorful Accent 4" w:uiPriority="52"/>
-    <w:lsdException w:name="List Table 1 Light Accent 5" w:uiPriority="46"/>
-    <w:lsdException w:name="List Table 2 Accent 5" w:uiPriority="47"/>
-    <w:lsdException w:name="List Table 3 Accent 5" w:uiPriority="48"/>
-    <w:lsdException w:name="List Table 4 Accent 5" w:uiPriority="49"/>
-    <w:lsdException w:name="List Table 5 Dark Accent 5" w:uiPriority="50"/>
-    <w:lsdException w:name="List Table 6 Colorful Accent 5" w:uiPriority="51"/>
-    <w:lsdException w:name="List Table 7 Colorful Accent 5" w:uiPriority="52"/>
-    <w:lsdException w:name="List Table 1 Light Accent 6" w:uiPriority="46"/>
-    <w:lsdException w:name="List Table 2 Accent 6" w:uiPriority="47"/>
-    <w:lsdException w:name="List Table 3 Accent 6" w:uiPriority="48"/>
-    <w:lsdException w:name="List Table 4 Accent 6" w:uiPriority="49"/>
-    <w:lsdException w:name="List Table 5 Dark Accent 6" w:uiPriority="50"/>
-    <w:lsdException w:name="List Table 6 Colorful Accent 6" w:uiPriority="51"/>
-    <w:lsdException w:name="List Table 7 Colorful Accent 6" w:uiPriority="52"/>
-    <w:lsdException w:name="Mention" w:semiHidden="1" w:unhideWhenUsed="1"/>
+  <w:latentStyles w:defLockedState="0" w:defUIPriority="99" w:defSemiHidden="1" w:defUnhideWhenUsed="1" w:defQFormat="0" w:count="267">
+    <w:lsdException w:name="Normal" w:semiHidden="0" w:uiPriority="0" w:unhideWhenUsed="0" w:qFormat="1"/>
+    <w:lsdException w:name="heading 1" w:semiHidden="0" w:uiPriority="9" w:unhideWhenUsed="0" w:qFormat="1"/>
+    <w:lsdException w:name="heading 2" w:uiPriority="9" w:qFormat="1"/>
+    <w:lsdException w:name="heading 3" w:uiPriority="9" w:qFormat="1"/>
+    <w:lsdException w:name="heading 4" w:uiPriority="9" w:qFormat="1"/>
+    <w:lsdException w:name="heading 5" w:uiPriority="9" w:qFormat="1"/>
+    <w:lsdException w:name="heading 6" w:uiPriority="9" w:qFormat="1"/>
+    <w:lsdException w:name="heading 7" w:uiPriority="9" w:qFormat="1"/>
+    <w:lsdException w:name="heading 8" w:uiPriority="9" w:qFormat="1"/>
+    <w:lsdException w:name="heading 9" w:uiPriority="9" w:qFormat="1"/>
+    <w:lsdException w:name="toc 1" w:uiPriority="39"/>
+    <w:lsdException w:name="toc 2" w:uiPriority="39"/>
+    <w:lsdException w:name="toc 3" w:uiPriority="39"/>
+    <w:lsdException w:name="toc 4" w:uiPriority="39"/>
+    <w:lsdException w:name="toc 5" w:uiPriority="39"/>
+    <w:lsdException w:name="toc 6" w:uiPriority="39"/>
+    <w:lsdException w:name="toc 7" w:uiPriority="39"/>
+    <w:lsdException w:name="toc 8" w:uiPriority="39"/>
+    <w:lsdException w:name="toc 9" w:uiPriority="39"/>
+    <w:lsdException w:name="caption" w:uiPriority="35" w:qFormat="1"/>
+    <w:lsdException w:name="Title" w:semiHidden="0" w:uiPriority="10" w:unhideWhenUsed="0" w:qFormat="1"/>
+    <w:lsdException w:name="Default Paragraph Font" w:uiPriority="1"/>
+    <w:lsdException w:name="Subtitle" w:semiHidden="0" w:uiPriority="11" w:unhideWhenUsed="0" w:qFormat="1"/>
+    <w:lsdException w:name="Strong" w:semiHidden="0" w:uiPriority="22" w:unhideWhenUsed="0" w:qFormat="1"/>
+    <w:lsdException w:name="Emphasis" w:semiHidden="0" w:uiPriority="20" w:unhideWhenUsed="0" w:qFormat="1"/>
+    <w:lsdException w:name="Normal Table" w:semiHidden="0" w:unhideWhenUsed="0"/>
+    <w:lsdException w:name="Table Web 3" w:semiHidden="0" w:unhideWhenUsed="0"/>
+    <w:lsdException w:name="Table Grid" w:semiHidden="0" w:uiPriority="59" w:unhideWhenUsed="0"/>
+    <w:lsdException w:name="Table Theme" w:semiHidden="0" w:unhideWhenUsed="0"/>
+    <w:lsdException w:name="Placeholder Text" w:unhideWhenUsed="0"/>
+    <w:lsdException w:name="No Spacing" w:semiHidden="0" w:uiPriority="1" w:unhideWhenUsed="0" w:qFormat="1"/>
+    <w:lsdException w:name="Light Shading" w:semiHidden="0" w:uiPriority="60" w:unhideWhenUsed="0"/>
+    <w:lsdException w:name="Light List" w:semiHidden="0" w:uiPriority="61" w:unhideWhenUsed="0"/>
+    <w:lsdException w:name="Light Grid" w:semiHidden="0" w:uiPriority="62" w:unhideWhenUsed="0"/>
+    <w:lsdException w:name="Medium Shading 1" w:semiHidden="0" w:uiPriority="63" w:unhideWhenUsed="0"/>
+    <w:lsdException w:name="Medium Shading 2" w:semiHidden="0" w:uiPriority="64" w:unhideWhenUsed="0"/>
+    <w:lsdException w:name="Medium List 1" w:semiHidden="0" w:uiPriority="65" w:unhideWhenUsed="0"/>
+    <w:lsdException w:name="Medium List 2" w:semiHidden="0" w:uiPriority="66" w:unhideWhenUsed="0"/>
+    <w:lsdException w:name="Medium Grid 1" w:semiHidden="0" w:uiPriority="67" w:unhideWhenUsed="0"/>
+    <w:lsdException w:name="Medium Grid 2" w:semiHidden="0" w:uiPriority="68" w:unhideWhenUsed="0"/>
+    <w:lsdException w:name="Medium Grid 3" w:semiHidden="0" w:uiPriority="69" w:unhideWhenUsed="0"/>
+    <w:lsdException w:name="Dark List" w:semiHidden="0" w:uiPriority="70" w:unhideWhenUsed="0"/>
+    <w:lsdException w:name="Colorful Shading" w:semiHidden="0" w:uiPriority="71" w:unhideWhenUsed="0"/>
+    <w:lsdException w:name="Colorful List" w:semiHidden="0" w:uiPriority="72" w:unhideWhenUsed="0"/>
+    <w:lsdException w:name="Colorful Grid" w:semiHidden="0" w:uiPriority="73" w:unhideWhenUsed="0"/>
+    <w:lsdException w:name="Light Shading Accent 1" w:semiHidden="0" w:uiPriority="60" w:unhideWhenUsed="0"/>
+    <w:lsdException w:name="Light List Accent 1" w:semiHidden="0" w:uiPriority="61" w:unhideWhenUsed="0"/>
+    <w:lsdException w:name="Light Grid Accent 1" w:semiHidden="0" w:uiPriority="62" w:unhideWhenUsed="0"/>
+    <w:lsdException w:name="Medium Shading 1 Accent 1" w:semiHidden="0" w:uiPriority="63" w:unhideWhenUsed="0"/>
+    <w:lsdException w:name="Medium Shading 2 Accent 1" w:semiHidden="0" w:uiPriority="64" w:unhideWhenUsed="0"/>
+    <w:lsdException w:name="Medium List 1 Accent 1" w:semiHidden="0" w:uiPriority="65" w:unhideWhenUsed="0"/>
+    <w:lsdException w:name="Revision" w:unhideWhenUsed="0"/>
+    <w:lsdException w:name="List Paragraph" w:semiHidden="0" w:uiPriority="34" w:unhideWhenUsed="0" w:qFormat="1"/>
+    <w:lsdException w:name="Quote" w:semiHidden="0" w:uiPriority="29" w:unhideWhenUsed="0" w:qFormat="1"/>
+    <w:lsdException w:name="Intense Quote" w:semiHidden="0" w:uiPriority="30" w:unhideWhenUsed="0" w:qFormat="1"/>
+    <w:lsdException w:name="Medium List 2 Accent 1" w:semiHidden="0" w:uiPriority="66" w:unhideWhenUsed="0"/>
+    <w:lsdException w:name="Medium Grid 1 Accent 1" w:semiHidden="0" w:uiPriority="67" w:unhideWhenUsed="0"/>
+    <w:lsdException w:name="Medium Grid 2 Accent 1" w:semiHidden="0" w:uiPriority="68" w:unhideWhenUsed="0"/>
+    <w:lsdException w:name="Medium Grid 3 Accent 1" w:semiHidden="0" w:uiPriority="69" w:unhideWhenUsed="0"/>
+    <w:lsdException w:name="Dark List Accent 1" w:semiHidden="0" w:uiPriority="70" w:unhideWhenUsed="0"/>
+    <w:lsdException w:name="Colorful Shading Accent 1" w:semiHidden="0" w:uiPriority="71" w:unhideWhenUsed="0"/>
+    <w:lsdException w:name="Colorful List Accent 1" w:semiHidden="0" w:uiPriority="72" w:unhideWhenUsed="0"/>
+    <w:lsdException w:name="Colorful Grid Accent 1" w:semiHidden="0" w:uiPriority="73" w:unhideWhenUsed="0"/>
+    <w:lsdException w:name="Light Shading Accent 2" w:semiHidden="0" w:uiPriority="60" w:unhideWhenUsed="0"/>
+    <w:lsdException w:name="Light List Accent 2" w:semiHidden="0" w:uiPriority="61" w:unhideWhenUsed="0"/>
+    <w:lsdException w:name="Light Grid Accent 2" w:semiHidden="0" w:uiPriority="62" w:unhideWhenUsed="0"/>
+    <w:lsdException w:name="Medium Shading 1 Accent 2" w:semiHidden="0" w:uiPriority="63" w:unhideWhenUsed="0"/>
+    <w:lsdException w:name="Medium Shading 2 Accent 2" w:semiHidden="0" w:uiPriority="64" w:unhideWhenUsed="0"/>
+    <w:lsdException w:name="Medium List 1 Accent 2" w:semiHidden="0" w:uiPriority="65" w:unhideWhenUsed="0"/>
+    <w:lsdException w:name="Medium List 2 Accent 2" w:semiHidden="0" w:uiPriority="66" w:unhideWhenUsed="0"/>
+    <w:lsdException w:name="Medium Grid 1 Accent 2" w:semiHidden="0" w:uiPriority="67" w:unhideWhenUsed="0"/>
+    <w:lsdException w:name="Medium Grid 2 Accent 2" w:semiHidden="0" w:uiPriority="68" w:unhideWhenUsed="0"/>
+    <w:lsdException w:name="Medium Grid 3 Accent 2" w:semiHidden="0" w:uiPriority="69" w:unhideWhenUsed="0"/>
+    <w:lsdException w:name="Dark List Accent 2" w:semiHidden="0" w:uiPriority="70" w:unhideWhenUsed="0"/>
+    <w:lsdException w:name="Colorful Shading Accent 2" w:semiHidden="0" w:uiPriority="71" w:unhideWhenUsed="0"/>
+    <w:lsdException w:name="Colorful List Accent 2" w:semiHidden="0" w:uiPriority="72" w:unhideWhenUsed="0"/>
+    <w:lsdException w:name="Colorful Grid Accent 2" w:semiHidden="0" w:uiPriority="73" w:unhideWhenUsed="0"/>
+    <w:lsdException w:name="Light Shading Accent 3" w:semiHidden="0" w:uiPriority="60" w:unhideWhenUsed="0"/>
+    <w:lsdException w:name="Light List Accent 3" w:semiHidden="0" w:uiPriority="61" w:unhideWhenUsed="0"/>
+    <w:lsdException w:name="Light Grid Accent 3" w:semiHidden="0" w:uiPriority="62" w:unhideWhenUsed="0"/>
+    <w:lsdException w:name="Medium Shading 1 Accent 3" w:semiHidden="0" w:uiPriority="63" w:unhideWhenUsed="0"/>
+    <w:lsdException w:name="Medium Shading 2 Accent 3" w:semiHidden="0" w:uiPriority="64" w:unhideWhenUsed="0"/>
+    <w:lsdException w:name="Medium List 1 Accent 3" w:semiHidden="0" w:uiPriority="65" w:unhideWhenUsed="0"/>
+    <w:lsdException w:name="Medium List 2 Accent 3" w:semiHidden="0" w:uiPriority="66" w:unhideWhenUsed="0"/>
+    <w:lsdException w:name="Medium Grid 1 Accent 3" w:semiHidden="0" w:uiPriority="67" w:unhideWhenUsed="0"/>
+    <w:lsdException w:name="Medium Grid 2 Accent 3" w:semiHidden="0" w:uiPriority="68" w:unhideWhenUsed="0"/>
+    <w:lsdException w:name="Medium Grid 3 Accent 3" w:semiHidden="0" w:uiPriority="69" w:unhideWhenUsed="0"/>
+    <w:lsdException w:name="Dark List Accent 3" w:semiHidden="0" w:uiPriority="70" w:unhideWhenUsed="0"/>
+    <w:lsdException w:name="Colorful Shading Accent 3" w:semiHidden="0" w:uiPriority="71" w:unhideWhenUsed="0"/>
+    <w:lsdException w:name="Colorful List Accent 3" w:semiHidden="0" w:uiPriority="72" w:unhideWhenUsed="0"/>
+    <w:lsdException w:name="Colorful Grid Accent 3" w:semiHidden="0" w:uiPriority="73" w:unhideWhenUsed="0"/>
+    <w:lsdException w:name="Light Shading Accent 4" w:semiHidden="0" w:uiPriority="60" w:unhideWhenUsed="0"/>
+    <w:lsdException w:name="Light List Accent 4" w:semiHidden="0" w:uiPriority="61" w:unhideWhenUsed="0"/>
+    <w:lsdException w:name="Light Grid Accent 4" w:semiHidden="0" w:uiPriority="62" w:unhideWhenUsed="0"/>
+    <w:lsdException w:name="Medium Shading 1 Accent 4" w:semiHidden="0" w:uiPriority="63" w:unhideWhenUsed="0"/>
+    <w:lsdException w:name="Medium Shading 2 Accent 4" w:semiHidden="0" w:uiPriority="64" w:unhideWhenUsed="0"/>
+    <w:lsdException w:name="Medium List 1 Accent 4" w:semiHidden="0" w:uiPriority="65" w:unhideWhenUsed="0"/>
+    <w:lsdException w:name="Medium List 2 Accent 4" w:semiHidden="0" w:uiPriority="66" w:unhideWhenUsed="0"/>
+    <w:lsdException w:name="Medium Grid 1 Accent 4" w:semiHidden="0" w:uiPriority="67" w:unhideWhenUsed="0"/>
+    <w:lsdException w:name="Medium Grid 2 Accent 4" w:semiHidden="0" w:uiPriority="68" w:unhideWhenUsed="0"/>
+    <w:lsdException w:name="Medium Grid 3 Accent 4" w:semiHidden="0" w:uiPriority="69" w:unhideWhenUsed="0"/>
+    <w:lsdException w:name="Dark List Accent 4" w:semiHidden="0" w:uiPriority="70" w:unhideWhenUsed="0"/>
+    <w:lsdException w:name="Colorful Shading Accent 4" w:semiHidden="0" w:uiPriority="71" w:unhideWhenUsed="0"/>
+    <w:lsdException w:name="Colorful List Accent 4" w:semiHidden="0" w:uiPriority="72" w:unhideWhenUsed="0"/>
+    <w:lsdException w:name="Colorful Grid Accent 4" w:semiHidden="0" w:uiPriority="73" w:unhideWhenUsed="0"/>
+    <w:lsdException w:name="Light Shading Accent 5" w:semiHidden="0" w:uiPriority="60" w:unhideWhenUsed="0"/>
+    <w:lsdException w:name="Light List Accent 5" w:semiHidden="0" w:uiPriority="61" w:unhideWhenUsed="0"/>
+    <w:lsdException w:name="Light Grid Accent 5" w:semiHidden="0" w:uiPriority="62" w:unhideWhenUsed="0"/>
+    <w:lsdException w:name="Medium Shading 1 Accent 5" w:semiHidden="0" w:uiPriority="63" w:unhideWhenUsed="0"/>
+    <w:lsdException w:name="Medium Shading 2 Accent 5" w:semiHidden="0" w:uiPriority="64" w:unhideWhenUsed="0"/>
+    <w:lsdException w:name="Medium List 1 Accent 5" w:semiHidden="0" w:uiPriority="65" w:unhideWhenUsed="0"/>
+    <w:lsdException w:name="Medium List 2 Accent 5" w:semiHidden="0" w:uiPriority="66" w:unhideWhenUsed="0"/>
+    <w:lsdException w:name="Medium Grid 1 Accent 5" w:semiHidden="0" w:uiPriority="67" w:unhideWhenUsed="0"/>
+    <w:lsdException w:name="Medium Grid 2 Accent 5" w:semiHidden="0" w:uiPriority="68" w:unhideWhenUsed="0"/>
+    <w:lsdException w:name="Medium Grid 3 Accent 5" w:semiHidden="0" w:uiPriority="69" w:unhideWhenUsed="0"/>
+    <w:lsdException w:name="Dark List Accent 5" w:semiHidden="0" w:uiPriority="70" w:unhideWhenUsed="0"/>
+    <w:lsdException w:name="Colorful Shading Accent 5" w:semiHidden="0" w:uiPriority="71" w:unhideWhenUsed="0"/>
+    <w:lsdException w:name="Colorful List Accent 5" w:semiHidden="0" w:uiPriority="72" w:unhideWhenUsed="0"/>
+    <w:lsdException w:name="Colorful Grid Accent 5" w:semiHidden="0" w:uiPriority="73" w:unhideWhenUsed="0"/>
+    <w:lsdException w:name="Light Shading Accent 6" w:semiHidden="0" w:uiPriority="60" w:unhideWhenUsed="0"/>
+    <w:lsdException w:name="Light List Accent 6" w:semiHidden="0" w:uiPriority="61" w:unhideWhenUsed="0"/>
+    <w:lsdException w:name="Light Grid Accent 6" w:semiHidden="0" w:uiPriority="62" w:unhideWhenUsed="0"/>
+    <w:lsdException w:name="Medium Shading 1 Accent 6" w:semiHidden="0" w:uiPriority="63" w:unhideWhenUsed="0"/>
+    <w:lsdException w:name="Medium Shading 2 Accent 6" w:semiHidden="0" w:uiPriority="64" w:unhideWhenUsed="0"/>
+    <w:lsdException w:name="Medium List 1 Accent 6" w:semiHidden="0" w:uiPriority="65" w:unhideWhenUsed="0"/>
+    <w:lsdException w:name="Medium List 2 Accent 6" w:semiHidden="0" w:uiPriority="66" w:unhideWhenUsed="0"/>
+    <w:lsdException w:name="Medium Grid 1 Accent 6" w:semiHidden="0" w:uiPriority="67" w:unhideWhenUsed="0"/>
+    <w:lsdException w:name="Medium Grid 2 Accent 6" w:semiHidden="0" w:uiPriority="68" w:unhideWhenUsed="0"/>
+    <w:lsdException w:name="Medium Grid 3 Accent 6" w:semiHidden="0" w:uiPriority="69" w:unhideWhenUsed="0"/>
+    <w:lsdException w:name="Dark List Accent 6" w:semiHidden="0" w:uiPriority="70" w:unhideWhenUsed="0"/>
+    <w:lsdException w:name="Colorful Shading Accent 6" w:semiHidden="0" w:uiPriority="71" w:unhideWhenUsed="0"/>
+    <w:lsdException w:name="Colorful List Accent 6" w:semiHidden="0" w:uiPriority="72" w:unhideWhenUsed="0"/>
+    <w:lsdException w:name="Colorful Grid Accent 6" w:semiHidden="0" w:uiPriority="73" w:unhideWhenUsed="0"/>
+    <w:lsdException w:name="Subtle Emphasis" w:semiHidden="0" w:uiPriority="19" w:unhideWhenUsed="0" w:qFormat="1"/>
+    <w:lsdException w:name="Intense Emphasis" w:semiHidden="0" w:uiPriority="21" w:unhideWhenUsed="0" w:qFormat="1"/>
+    <w:lsdException w:name="Subtle Reference" w:semiHidden="0" w:uiPriority="31" w:unhideWhenUsed="0" w:qFormat="1"/>
+    <w:lsdException w:name="Intense Reference" w:semiHidden="0" w:uiPriority="32" w:unhideWhenUsed="0" w:qFormat="1"/>
+    <w:lsdException w:name="Book Title" w:semiHidden="0" w:uiPriority="33" w:unhideWhenUsed="0" w:qFormat="1"/>
+    <w:lsdException w:name="Bibliography" w:uiPriority="37"/>
+    <w:lsdException w:name="TOC Heading" w:uiPriority="39" w:qFormat="1"/>
+  </w:latentStyles>
+  <w:style w:type="paragraph" w:default="1" w:styleId="Normal">
+    <w:name w:val="Normal"/>
+    <w:qFormat/>
+  </w:style>
+  <w:style w:type="character" w:default="1" w:styleId="Standardskrifttypeiafsnit">
+    <w:name w:val="Default Paragraph Font"/>
+    <w:uiPriority w:val="1"/>
+    <w:semiHidden/>
+    <w:unhideWhenUsed/>
+  </w:style>
+  <w:style w:type="table" w:default="1" w:styleId="Tabel-Normal">
+    <w:name w:val="Normal Table"/>
+    <w:uiPriority w:val="99"/>
+    <w:semiHidden/>
+    <w:unhideWhenUsed/>
+    <w:tblPr>
+      <w:tblInd w:w="0" w:type="dxa"/>
+      <w:tblCellMar>
+        <w:top w:w="0" w:type="dxa"/>
+        <w:left w:w="108" w:type="dxa"/>
+        <w:bottom w:w="0" w:type="dxa"/>
+        <w:right w:w="108" w:type="dxa"/>
+      </w:tblCellMar>
+    </w:tblPr>
+  </w:style>
+  <w:style w:type="numbering" w:default="1" w:styleId="Ingenoversigt">
+    <w:name w:val="No List"/>
+    <w:uiPriority w:val="99"/>
+    <w:semiHidden/>
+    <w:unhideWhenUsed/>
+  </w:style>
+  <w:style w:type="paragraph" w:styleId="Markeringsbobletekst">
+    <w:name w:val="Balloon Text"/>
+    <w:basedOn w:val="Normal"/>
+    <w:link w:val="MarkeringsbobletekstTegn"/>
+    <w:uiPriority w:val="99"/>
+    <w:semiHidden/>
+    <w:unhideWhenUsed/>
+    <w:rsid w:val="001B3F71"/>
+    <w:pPr>
+      <w:spacing w:after="0" w:line="240" w:lineRule="auto"/>
+    </w:pPr>
+    <w:rPr>
+      <w:rFonts w:ascii="Tahoma" w:hAnsi="Tahoma" w:cs="Tahoma"/>
+      <w:sz w:val="16"/>
+      <w:szCs w:val="16"/>
+    </w:rPr>
+  </w:style>
+  <w:style w:type="character" w:customStyle="1" w:styleId="MarkeringsbobletekstTegn">
+    <w:name w:val="Markeringsbobletekst Tegn"/>
+    <w:basedOn w:val="Standardskrifttypeiafsnit"/>
+    <w:link w:val="Markeringsbobletekst"/>
+    <w:uiPriority w:val="99"/>
+    <w:semiHidden/>
+    <w:rsid w:val="001B3F71"/>
+    <w:rPr>
+      <w:rFonts w:ascii="Tahoma" w:hAnsi="Tahoma" w:cs="Tahoma"/>
+      <w:sz w:val="16"/>
+      <w:szCs w:val="16"/>
+    </w:rPr>
+  </w:style>
+</w:styles>
+</file>
+
+<file path=word/stylesWithEffects.xml><?xml version="1.0" encoding="utf-8"?>
+<w:styles xmlns:wpc="http://schemas.microsoft.com/office/word/2010/wordprocessingCanvas" xmlns:mc="http://schemas.openxmlformats.org/markup-compatibility/2006" xmlns:o="urn:schemas-microsoft-com:office:office" xmlns:r="http://schemas.openxmlformats.org/officeDocument/2006/relationships" xmlns:m="http://schemas.openxmlformats.org/officeDocument/2006/math" xmlns:v="urn:schemas-microsoft-com:vml" xmlns:wp14="http://schemas.microsoft.com/office/word/2010/wordprocessingDrawing" xmlns:wp="http://schemas.openxmlformats.org/drawingml/2006/wordprocessingDrawing" xmlns:w10="urn:schemas-microsoft-com:office:word" xmlns:w="http://schemas.openxmlformats.org/wordprocessingml/2006/main" xmlns:w14="http://schemas.microsoft.com/office/word/2010/wordml" xmlns:wpg="http://schemas.microsoft.com/office/word/2010/wordprocessingGroup" xmlns:wpi="http://schemas.microsoft.com/office/word/2010/wordprocessingInk" xmlns:wne="http://schemas.microsoft.com/office/word/2006/wordml" xmlns:wps="http://schemas.microsoft.com/office/word/2010/wordprocessingShape" mc:Ignorable="w14 wp14">
+  <w:docDefaults>
+    <w:rPrDefault>
+      <w:rPr>
+        <w:rFonts w:asciiTheme="minorHAnsi" w:eastAsiaTheme="minorHAnsi" w:hAnsiTheme="minorHAnsi" w:cstheme="minorBidi"/>
+        <w:sz w:val="22"/>
+        <w:szCs w:val="22"/>
+        <w:lang w:val="da-DK" w:eastAsia="en-US" w:bidi="ar-SA"/>
+      </w:rPr>
+    </w:rPrDefault>
+    <w:pPrDefault>
+      <w:pPr>
+        <w:spacing w:after="200" w:line="276" w:lineRule="auto"/>
+      </w:pPr>
+    </w:pPrDefault>
+  </w:docDefaults>
+  <w:latentStyles w:defLockedState="0" w:defUIPriority="99" w:defSemiHidden="1" w:defUnhideWhenUsed="1" w:defQFormat="0" w:count="267">
+    <w:lsdException w:name="Normal" w:semiHidden="0" w:uiPriority="0" w:unhideWhenUsed="0" w:qFormat="1"/>
+    <w:lsdException w:name="heading 1" w:semiHidden="0" w:uiPriority="9" w:unhideWhenUsed="0" w:qFormat="1"/>
+    <w:lsdException w:name="heading 2" w:uiPriority="9" w:qFormat="1"/>
+    <w:lsdException w:name="heading 3" w:uiPriority="9" w:qFormat="1"/>
+    <w:lsdException w:name="heading 4" w:uiPriority="9" w:qFormat="1"/>
+    <w:lsdException w:name="heading 5" w:uiPriority="9" w:qFormat="1"/>
+    <w:lsdException w:name="heading 6" w:uiPriority="9" w:qFormat="1"/>
+    <w:lsdException w:name="heading 7" w:uiPriority="9" w:qFormat="1"/>
+    <w:lsdException w:name="heading 8" w:uiPriority="9" w:qFormat="1"/>
+    <w:lsdException w:name="heading 9" w:uiPriority="9" w:qFormat="1"/>
+    <w:lsdException w:name="toc 1" w:uiPriority="39"/>
+    <w:lsdException w:name="toc 2" w:uiPriority="39"/>
+    <w:lsdException w:name="toc 3" w:uiPriority="39"/>
+    <w:lsdException w:name="toc 4" w:uiPriority="39"/>
+    <w:lsdException w:name="toc 5" w:uiPriority="39"/>
+    <w:lsdException w:name="toc 6" w:uiPriority="39"/>
+    <w:lsdException w:name="toc 7" w:uiPriority="39"/>
+    <w:lsdException w:name="toc 8" w:uiPriority="39"/>
+    <w:lsdException w:name="toc 9" w:uiPriority="39"/>
+    <w:lsdException w:name="caption" w:uiPriority="35" w:qFormat="1"/>
+    <w:lsdException w:name="Title" w:semiHidden="0" w:uiPriority="10" w:unhideWhenUsed="0" w:qFormat="1"/>
+    <w:lsdException w:name="Default Paragraph Font" w:uiPriority="1"/>
+    <w:lsdException w:name="Subtitle" w:semiHidden="0" w:uiPriority="11" w:unhideWhenUsed="0" w:qFormat="1"/>
+    <w:lsdException w:name="Strong" w:semiHidden="0" w:uiPriority="22" w:unhideWhenUsed="0" w:qFormat="1"/>
+    <w:lsdException w:name="Emphasis" w:semiHidden="0" w:uiPriority="20" w:unhideWhenUsed="0" w:qFormat="1"/>
+    <w:lsdException w:name="Normal Table" w:semiHidden="0" w:unhideWhenUsed="0"/>
+    <w:lsdException w:name="Table Web 3" w:semiHidden="0" w:unhideWhenUsed="0"/>
+    <w:lsdException w:name="Table Grid" w:semiHidden="0" w:uiPriority="59" w:unhideWhenUsed="0"/>
+    <w:lsdException w:name="Table Theme" w:semiHidden="0" w:unhideWhenUsed="0"/>
+    <w:lsdException w:name="Placeholder Text" w:unhideWhenUsed="0"/>
+    <w:lsdException w:name="No Spacing" w:semiHidden="0" w:uiPriority="1" w:unhideWhenUsed="0" w:qFormat="1"/>
+    <w:lsdException w:name="Light Shading" w:semiHidden="0" w:uiPriority="60" w:unhideWhenUsed="0"/>
+    <w:lsdException w:name="Light List" w:semiHidden="0" w:uiPriority="61" w:unhideWhenUsed="0"/>
+    <w:lsdException w:name="Light Grid" w:semiHidden="0" w:uiPriority="62" w:unhideWhenUsed="0"/>
+    <w:lsdException w:name="Medium Shading 1" w:semiHidden="0" w:uiPriority="63" w:unhideWhenUsed="0"/>
+    <w:lsdException w:name="Medium Shading 2" w:semiHidden="0" w:uiPriority="64" w:unhideWhenUsed="0"/>
+    <w:lsdException w:name="Medium List 1" w:semiHidden="0" w:uiPriority="65" w:unhideWhenUsed="0"/>
+    <w:lsdException w:name="Medium List 2" w:semiHidden="0" w:uiPriority="66" w:unhideWhenUsed="0"/>
+    <w:lsdException w:name="Medium Grid 1" w:semiHidden="0" w:uiPriority="67" w:unhideWhenUsed="0"/>
+    <w:lsdException w:name="Medium Grid 2" w:semiHidden="0" w:uiPriority="68" w:unhideWhenUsed="0"/>
+    <w:lsdException w:name="Medium Grid 3" w:semiHidden="0" w:uiPriority="69" w:unhideWhenUsed="0"/>
+    <w:lsdException w:name="Dark List" w:semiHidden="0" w:uiPriority="70" w:unhideWhenUsed="0"/>
+    <w:lsdException w:name="Colorful Shading" w:semiHidden="0" w:uiPriority="71" w:unhideWhenUsed="0"/>
+    <w:lsdException w:name="Colorful List" w:semiHidden="0" w:uiPriority="72" w:unhideWhenUsed="0"/>
+    <w:lsdException w:name="Colorful Grid" w:semiHidden="0" w:uiPriority="73" w:unhideWhenUsed="0"/>
+    <w:lsdException w:name="Light Shading Accent 1" w:semiHidden="0" w:uiPriority="60" w:unhideWhenUsed="0"/>
+    <w:lsdException w:name="Light List Accent 1" w:semiHidden="0" w:uiPriority="61" w:unhideWhenUsed="0"/>
+    <w:lsdException w:name="Light Grid Accent 1" w:semiHidden="0" w:uiPriority="62" w:unhideWhenUsed="0"/>
+    <w:lsdException w:name="Medium Shading 1 Accent 1" w:semiHidden="0" w:uiPriority="63" w:unhideWhenUsed="0"/>
+    <w:lsdException w:name="Medium Shading 2 Accent 1" w:semiHidden="0" w:uiPriority="64" w:unhideWhenUsed="0"/>
+    <w:lsdException w:name="Medium List 1 Accent 1" w:semiHidden="0" w:uiPriority="65" w:unhideWhenUsed="0"/>
+    <w:lsdException w:name="Revision" w:unhideWhenUsed="0"/>
+    <w:lsdException w:name="List Paragraph" w:semiHidden="0" w:uiPriority="34" w:unhideWhenUsed="0" w:qFormat="1"/>
+    <w:lsdException w:name="Quote" w:semiHidden="0" w:uiPriority="29" w:unhideWhenUsed="0" w:qFormat="1"/>
+    <w:lsdException w:name="Intense Quote" w:semiHidden="0" w:uiPriority="30" w:unhideWhenUsed="0" w:qFormat="1"/>
+    <w:lsdException w:name="Medium List 2 Accent 1" w:semiHidden="0" w:uiPriority="66" w:unhideWhenUsed="0"/>
+    <w:lsdException w:name="Medium Grid 1 Accent 1" w:semiHidden="0" w:uiPriority="67" w:unhideWhenUsed="0"/>
+    <w:lsdException w:name="Medium Grid 2 Accent 1" w:semiHidden="0" w:uiPriority="68" w:unhideWhenUsed="0"/>
+    <w:lsdException w:name="Medium Grid 3 Accent 1" w:semiHidden="0" w:uiPriority="69" w:unhideWhenUsed="0"/>
+    <w:lsdException w:name="Dark List Accent 1" w:semiHidden="0" w:uiPriority="70" w:unhideWhenUsed="0"/>
+    <w:lsdException w:name="Colorful Shading Accent 1" w:semiHidden="0" w:uiPriority="71" w:unhideWhenUsed="0"/>
+    <w:lsdException w:name="Colorful List Accent 1" w:semiHidden="0" w:uiPriority="72" w:unhideWhenUsed="0"/>
+    <w:lsdException w:name="Colorful Grid Accent 1" w:semiHidden="0" w:uiPriority="73" w:unhideWhenUsed="0"/>
+    <w:lsdException w:name="Light Shading Accent 2" w:semiHidden="0" w:uiPriority="60" w:unhideWhenUsed="0"/>
+    <w:lsdException w:name="Light List Accent 2" w:semiHidden="0" w:uiPriority="61" w:unhideWhenUsed="0"/>
+    <w:lsdException w:name="Light Grid Accent 2" w:semiHidden="0" w:uiPriority="62" w:unhideWhenUsed="0"/>
+    <w:lsdException w:name="Medium Shading 1 Accent 2" w:semiHidden="0" w:uiPriority="63" w:unhideWhenUsed="0"/>
+    <w:lsdException w:name="Medium Shading 2 Accent 2" w:semiHidden="0" w:uiPriority="64" w:unhideWhenUsed="0"/>
+    <w:lsdException w:name="Medium List 1 Accent 2" w:semiHidden="0" w:uiPriority="65" w:unhideWhenUsed="0"/>
+    <w:lsdException w:name="Medium List 2 Accent 2" w:semiHidden="0" w:uiPriority="66" w:unhideWhenUsed="0"/>
+    <w:lsdException w:name="Medium Grid 1 Accent 2" w:semiHidden="0" w:uiPriority="67" w:unhideWhenUsed="0"/>
+    <w:lsdException w:name="Medium Grid 2 Accent 2" w:semiHidden="0" w:uiPriority="68" w:unhideWhenUsed="0"/>
+    <w:lsdException w:name="Medium Grid 3 Accent 2" w:semiHidden="0" w:uiPriority="69" w:unhideWhenUsed="0"/>
+    <w:lsdException w:name="Dark List Accent 2" w:semiHidden="0" w:uiPriority="70" w:unhideWhenUsed="0"/>
+    <w:lsdException w:name="Colorful Shading Accent 2" w:semiHidden="0" w:uiPriority="71" w:unhideWhenUsed="0"/>
+    <w:lsdException w:name="Colorful List Accent 2" w:semiHidden="0" w:uiPriority="72" w:unhideWhenUsed="0"/>
+    <w:lsdException w:name="Colorful Grid Accent 2" w:semiHidden="0" w:uiPriority="73" w:unhideWhenUsed="0"/>
+    <w:lsdException w:name="Light Shading Accent 3" w:semiHidden="0" w:uiPriority="60" w:unhideWhenUsed="0"/>
+    <w:lsdException w:name="Light List Accent 3" w:semiHidden="0" w:uiPriority="61" w:unhideWhenUsed="0"/>
+    <w:lsdException w:name="Light Grid Accent 3" w:semiHidden="0" w:uiPriority="62" w:unhideWhenUsed="0"/>
+    <w:lsdException w:name="Medium Shading 1 Accent 3" w:semiHidden="0" w:uiPriority="63" w:unhideWhenUsed="0"/>
+    <w:lsdException w:name="Medium Shading 2 Accent 3" w:semiHidden="0" w:uiPriority="64" w:unhideWhenUsed="0"/>
+    <w:lsdException w:name="Medium List 1 Accent 3" w:semiHidden="0" w:uiPriority="65" w:unhideWhenUsed="0"/>
+    <w:lsdException w:name="Medium List 2 Accent 3" w:semiHidden="0" w:uiPriority="66" w:unhideWhenUsed="0"/>
+    <w:lsdException w:name="Medium Grid 1 Accent 3" w:semiHidden="0" w:uiPriority="67" w:unhideWhenUsed="0"/>
+    <w:lsdException w:name="Medium Grid 2 Accent 3" w:semiHidden="0" w:uiPriority="68" w:unhideWhenUsed="0"/>
+    <w:lsdException w:name="Medium Grid 3 Accent 3" w:semiHidden="0" w:uiPriority="69" w:unhideWhenUsed="0"/>
+    <w:lsdException w:name="Dark List Accent 3" w:semiHidden="0" w:uiPriority="70" w:unhideWhenUsed="0"/>
+    <w:lsdException w:name="Colorful Shading Accent 3" w:semiHidden="0" w:uiPriority="71" w:unhideWhenUsed="0"/>
+    <w:lsdException w:name="Colorful List Accent 3" w:semiHidden="0" w:uiPriority="72" w:unhideWhenUsed="0"/>
+    <w:lsdException w:name="Colorful Grid Accent 3" w:semiHidden="0" w:uiPriority="73" w:unhideWhenUsed="0"/>
+    <w:lsdException w:name="Light Shading Accent 4" w:semiHidden="0" w:uiPriority="60" w:unhideWhenUsed="0"/>
+    <w:lsdException w:name="Light List Accent 4" w:semiHidden="0" w:uiPriority="61" w:unhideWhenUsed="0"/>
+    <w:lsdException w:name="Light Grid Accent 4" w:semiHidden="0" w:uiPriority="62" w:unhideWhenUsed="0"/>
+    <w:lsdException w:name="Medium Shading 1 Accent 4" w:semiHidden="0" w:uiPriority="63" w:unhideWhenUsed="0"/>
+    <w:lsdException w:name="Medium Shading 2 Accent 4" w:semiHidden="0" w:uiPriority="64" w:unhideWhenUsed="0"/>
+    <w:lsdException w:name="Medium List 1 Accent 4" w:semiHidden="0" w:uiPriority="65" w:unhideWhenUsed="0"/>
+    <w:lsdException w:name="Medium List 2 Accent 4" w:semiHidden="0" w:uiPriority="66" w:unhideWhenUsed="0"/>
+    <w:lsdException w:name="Medium Grid 1 Accent 4" w:semiHidden="0" w:uiPriority="67" w:unhideWhenUsed="0"/>
+    <w:lsdException w:name="Medium Grid 2 Accent 4" w:semiHidden="0" w:uiPriority="68" w:unhideWhenUsed="0"/>
+    <w:lsdException w:name="Medium Grid 3 Accent 4" w:semiHidden="0" w:uiPriority="69" w:unhideWhenUsed="0"/>
+    <w:lsdException w:name="Dark List Accent 4" w:semiHidden="0" w:uiPriority="70" w:unhideWhenUsed="0"/>
+    <w:lsdException w:name="Colorful Shading Accent 4" w:semiHidden="0" w:uiPriority="71" w:unhideWhenUsed="0"/>
+    <w:lsdException w:name="Colorful List Accent 4" w:semiHidden="0" w:uiPriority="72" w:unhideWhenUsed="0"/>
+    <w:lsdException w:name="Colorful Grid Accent 4" w:semiHidden="0" w:uiPriority="73" w:unhideWhenUsed="0"/>
+    <w:lsdException w:name="Light Shading Accent 5" w:semiHidden="0" w:uiPriority="60" w:unhideWhenUsed="0"/>
+    <w:lsdException w:name="Light List Accent 5" w:semiHidden="0" w:uiPriority="61" w:unhideWhenUsed="0"/>
+    <w:lsdException w:name="Light Grid Accent 5" w:semiHidden="0" w:uiPriority="62" w:unhideWhenUsed="0"/>
+    <w:lsdException w:name="Medium Shading 1 Accent 5" w:semiHidden="0" w:uiPriority="63" w:unhideWhenUsed="0"/>
+    <w:lsdException w:name="Medium Shading 2 Accent 5" w:semiHidden="0" w:uiPriority="64" w:unhideWhenUsed="0"/>
+    <w:lsdException w:name="Medium List 1 Accent 5" w:semiHidden="0" w:uiPriority="65" w:unhideWhenUsed="0"/>
+    <w:lsdException w:name="Medium List 2 Accent 5" w:semiHidden="0" w:uiPriority="66" w:unhideWhenUsed="0"/>
+    <w:lsdException w:name="Medium Grid 1 Accent 5" w:semiHidden="0" w:uiPriority="67" w:unhideWhenUsed="0"/>
+    <w:lsdException w:name="Medium Grid 2 Accent 5" w:semiHidden="0" w:uiPriority="68" w:unhideWhenUsed="0"/>
+    <w:lsdException w:name="Medium Grid 3 Accent 5" w:semiHidden="0" w:uiPriority="69" w:unhideWhenUsed="0"/>
+    <w:lsdException w:name="Dark List Accent 5" w:semiHidden="0" w:uiPriority="70" w:unhideWhenUsed="0"/>
+    <w:lsdException w:name="Colorful Shading Accent 5" w:semiHidden="0" w:uiPriority="71" w:unhideWhenUsed="0"/>
+    <w:lsdException w:name="Colorful List Accent 5" w:semiHidden="0" w:uiPriority="72" w:unhideWhenUsed="0"/>
+    <w:lsdException w:name="Colorful Grid Accent 5" w:semiHidden="0" w:uiPriority="73" w:unhideWhenUsed="0"/>
+    <w:lsdException w:name="Light Shading Accent 6" w:semiHidden="0" w:uiPriority="60" w:unhideWhenUsed="0"/>
+    <w:lsdException w:name="Light List Accent 6" w:semiHidden="0" w:uiPriority="61" w:unhideWhenUsed="0"/>
+    <w:lsdException w:name="Light Grid Accent 6" w:semiHidden="0" w:uiPriority="62" w:unhideWhenUsed="0"/>
+    <w:lsdException w:name="Medium Shading 1 Accent 6" w:semiHidden="0" w:uiPriority="63" w:unhideWhenUsed="0"/>
+    <w:lsdException w:name="Medium Shading 2 Accent 6" w:semiHidden="0" w:uiPriority="64" w:unhideWhenUsed="0"/>
+    <w:lsdException w:name="Medium List 1 Accent 6" w:semiHidden="0" w:uiPriority="65" w:unhideWhenUsed="0"/>
+    <w:lsdException w:name="Medium List 2 Accent 6" w:semiHidden="0" w:uiPriority="66" w:unhideWhenUsed="0"/>
+    <w:lsdException w:name="Medium Grid 1 Accent 6" w:semiHidden="0" w:uiPriority="67" w:unhideWhenUsed="0"/>
+    <w:lsdException w:name="Medium Grid 2 Accent 6" w:semiHidden="0" w:uiPriority="68" w:unhideWhenUsed="0"/>
+    <w:lsdException w:name="Medium Grid 3 Accent 6" w:semiHidden="0" w:uiPriority="69" w:unhideWhenUsed="0"/>
+    <w:lsdException w:name="Dark List Accent 6" w:semiHidden="0" w:uiPriority="70" w:unhideWhenUsed="0"/>
+    <w:lsdException w:name="Colorful Shading Accent 6" w:semiHidden="0" w:uiPriority="71" w:unhideWhenUsed="0"/>
+    <w:lsdException w:name="Colorful List Accent 6" w:semiHidden="0" w:uiPriority="72" w:unhideWhenUsed="0"/>
+    <w:lsdException w:name="Colorful Grid Accent 6" w:semiHidden="0" w:uiPriority="73" w:unhideWhenUsed="0"/>
+    <w:lsdException w:name="Subtle Emphasis" w:semiHidden="0" w:uiPriority="19" w:unhideWhenUsed="0" w:qFormat="1"/>
+    <w:lsdException w:name="Intense Emphasis" w:semiHidden="0" w:uiPriority="21" w:unhideWhenUsed="0" w:qFormat="1"/>
+    <w:lsdException w:name="Subtle Reference" w:semiHidden="0" w:uiPriority="31" w:unhideWhenUsed="0" w:qFormat="1"/>
+    <w:lsdException w:name="Intense Reference" w:semiHidden="0" w:uiPriority="32" w:unhideWhenUsed="0" w:qFormat="1"/>
+    <w:lsdException w:name="Book Title" w:semiHidden="0" w:uiPriority="33" w:unhideWhenUsed="0" w:qFormat="1"/>
+    <w:lsdException w:name="Bibliography" w:uiPriority="37"/>
+    <w:lsdException w:name="TOC Heading" w:uiPriority="39" w:qFormat="1"/>
   </w:latentStyles>
   <w:style w:type="paragraph" w:default="1" w:styleId="Normal">
     <w:name w:val="Normal"/>

</xml_diff>

<commit_message>
DD opdateret med yderligere betegnelser
</commit_message>
<xml_diff>
--- a/PTE.DD.Ordbog.docx
+++ b/PTE.DD.Ordbog.docx
@@ -402,6 +402,13 @@
       </w:r>
     </w:p>
     <w:p>
+      <w:pPr>
+        <w:rPr>
+          <w:rFonts w:eastAsiaTheme="minorEastAsia"/>
+          <w:iCs/>
+          <w:lang w:val=""/>
+        </w:rPr>
+      </w:pPr>
       <w:r>
         <w:t>Flydespænding (</w:t>
       </w:r>
@@ -422,6 +429,40 @@
         </w:rPr>
         <w:t xml:space="preserve">) er en betegnelse for materialets styrke, slås op. </w:t>
       </w:r>
+    </w:p>
+    <w:p>
+      <w:pPr>
+        <w:rPr>
+          <w:rFonts w:eastAsiaTheme="minorEastAsia"/>
+          <w:iCs/>
+        </w:rPr>
+      </w:pPr>
+      <w:r>
+        <w:rPr>
+          <w:rFonts w:eastAsiaTheme="minorEastAsia"/>
+          <w:iCs/>
+          <w:lang w:val=""/>
+        </w:rPr>
+        <w:t xml:space="preserve">SF “Sikkerhedsfaktor”:”Typisk sikkerhedsfaktor vil være 2”. Kraner skal have en sikkerhedsfaktor på omkring 7. Meget forskellig afhængig af hvad man arbejder med, men helst 1 i vores tilfælde. </w:t>
+      </w:r>
+      <w:r>
+        <w:rPr>
+          <w:rFonts w:eastAsiaTheme="minorEastAsia"/>
+          <w:iCs/>
+          <w:lang w:val=""/>
+        </w:rPr>
+        <w:br/>
+        <w:t>Hvis under 1 vil de gerne have en advarsel.</w:t>
+      </w:r>
+    </w:p>
+    <w:p>
+      <w:pPr>
+        <w:rPr>
+          <w:rFonts w:eastAsiaTheme="minorEastAsia"/>
+          <w:iCs/>
+          <w:lang w:val=""/>
+        </w:rPr>
+      </w:pPr>
     </w:p>
     <w:p>
       <w:pPr>

</xml_diff>

<commit_message>
Sigma ref tilføjet til DD
</commit_message>
<xml_diff>
--- a/PTE.DD.Ordbog.docx
+++ b/PTE.DD.Ordbog.docx
@@ -454,6 +454,198 @@
         <w:br/>
         <w:t>Hvis under 1 vil de gerne have en advarsel.</w:t>
       </w:r>
+    </w:p>
+    <w:p>
+      <w:pPr>
+        <w:pStyle w:val="NormalWeb"/>
+        <w:spacing w:before="0" w:beforeAutospacing="0" w:after="0" w:afterAutospacing="0"/>
+        <w:rPr>
+          <w:rFonts w:ascii="Cambria Math" w:hAnsi="Cambria Math"/>
+          <w:sz w:val="22"/>
+          <w:szCs w:val="22"/>
+          <w:lang w:val=""/>
+        </w:rPr>
+      </w:pPr>
+      <m:oMathPara>
+        <m:oMathParaPr>
+          <m:jc m:val="left"/>
+        </m:oMathParaPr>
+        <m:oMath>
+          <m:sSub>
+            <m:sSubPr>
+              <m:ctrlPr>
+                <w:rPr>
+                  <w:rFonts w:ascii="Cambria Math" w:hAnsi="Cambria Math"/>
+                  <w:i/>
+                  <w:lang w:val=""/>
+                </w:rPr>
+              </m:ctrlPr>
+            </m:sSubPr>
+            <m:e>
+              <m:r>
+                <w:rPr>
+                  <w:rFonts w:ascii="Cambria Math" w:hAnsi="Cambria Math"/>
+                  <w:lang w:val=""/>
+                </w:rPr>
+                <m:t>σ</m:t>
+              </m:r>
+            </m:e>
+            <m:sub>
+              <m:r>
+                <w:rPr>
+                  <w:rFonts w:ascii="Cambria Math" w:hAnsi="Cambria Math"/>
+                  <w:lang w:val=""/>
+                </w:rPr>
+                <m:t>ref</m:t>
+              </m:r>
+            </m:sub>
+          </m:sSub>
+          <m:r>
+            <w:rPr>
+              <w:rFonts w:ascii="Cambria Math" w:hAnsi="Cambria Math"/>
+              <w:lang w:val=""/>
+            </w:rPr>
+            <m:t xml:space="preserve">= </m:t>
+          </m:r>
+          <m:rad>
+            <m:radPr>
+              <m:degHide m:val="1"/>
+              <m:ctrlPr>
+                <w:rPr>
+                  <w:rFonts w:ascii="Cambria Math" w:hAnsi="Cambria Math"/>
+                  <w:sz w:val="22"/>
+                  <w:szCs w:val="22"/>
+                  <w:lang w:val=""/>
+                </w:rPr>
+              </m:ctrlPr>
+            </m:radPr>
+            <m:deg/>
+            <m:e>
+              <m:sSup>
+                <m:sSupPr>
+                  <m:ctrlPr>
+                    <w:rPr>
+                      <w:rFonts w:ascii="Cambria Math" w:hAnsi="Cambria Math"/>
+                      <w:sz w:val="22"/>
+                      <w:szCs w:val="22"/>
+                      <w:lang w:val=""/>
+                    </w:rPr>
+                  </m:ctrlPr>
+                </m:sSupPr>
+                <m:e>
+                  <m:d>
+                    <m:dPr>
+                      <m:ctrlPr>
+                        <w:rPr>
+                          <w:rFonts w:ascii="Cambria Math" w:hAnsi="Cambria Math"/>
+                          <w:sz w:val="22"/>
+                          <w:szCs w:val="22"/>
+                          <w:lang w:val=""/>
+                        </w:rPr>
+                      </m:ctrlPr>
+                    </m:dPr>
+                    <m:e>
+                      <m:r>
+                        <w:rPr>
+                          <w:rFonts w:ascii="Cambria Math" w:hAnsi="Cambria Math"/>
+                          <w:sz w:val="22"/>
+                          <w:szCs w:val="22"/>
+                          <w:lang w:val=""/>
+                        </w:rPr>
+                        <m:t>σB</m:t>
+                      </m:r>
+                      <m:r>
+                        <m:rPr>
+                          <m:sty m:val="p"/>
+                        </m:rPr>
+                        <w:rPr>
+                          <w:rFonts w:ascii="Cambria Math" w:hAnsi="Cambria Math"/>
+                          <w:sz w:val="22"/>
+                          <w:szCs w:val="22"/>
+                          <w:lang w:val=""/>
+                        </w:rPr>
+                        <m:t>+</m:t>
+                      </m:r>
+                      <m:r>
+                        <w:rPr>
+                          <w:rFonts w:ascii="Cambria Math" w:hAnsi="Cambria Math"/>
+                          <w:sz w:val="22"/>
+                          <w:szCs w:val="22"/>
+                          <w:lang w:val=""/>
+                        </w:rPr>
+                        <m:t>σN</m:t>
+                      </m:r>
+                    </m:e>
+                  </m:d>
+                </m:e>
+                <m:sup>
+                  <m:r>
+                    <m:rPr>
+                      <m:sty m:val="p"/>
+                    </m:rPr>
+                    <w:rPr>
+                      <w:rFonts w:ascii="Cambria Math" w:hAnsi="Cambria Math"/>
+                      <w:sz w:val="22"/>
+                      <w:szCs w:val="22"/>
+                      <w:lang w:val=""/>
+                    </w:rPr>
+                    <m:t>2</m:t>
+                  </m:r>
+                </m:sup>
+              </m:sSup>
+              <m:r>
+                <m:rPr>
+                  <m:sty m:val="p"/>
+                </m:rPr>
+                <w:rPr>
+                  <w:rFonts w:ascii="Cambria Math" w:hAnsi="Cambria Math"/>
+                  <w:sz w:val="22"/>
+                  <w:szCs w:val="22"/>
+                  <w:lang w:val=""/>
+                </w:rPr>
+                <m:t>+3*</m:t>
+              </m:r>
+              <m:sSup>
+                <m:sSupPr>
+                  <m:ctrlPr>
+                    <w:rPr>
+                      <w:rFonts w:ascii="Cambria Math" w:hAnsi="Cambria Math"/>
+                      <w:sz w:val="22"/>
+                      <w:szCs w:val="22"/>
+                      <w:lang w:val=""/>
+                    </w:rPr>
+                  </m:ctrlPr>
+                </m:sSupPr>
+                <m:e>
+                  <m:r>
+                    <w:rPr>
+                      <w:rFonts w:ascii="Cambria Math" w:hAnsi="Cambria Math"/>
+                      <w:sz w:val="22"/>
+                      <w:szCs w:val="22"/>
+                      <w:lang w:val=""/>
+                    </w:rPr>
+                    <m:t>τ</m:t>
+                  </m:r>
+                </m:e>
+                <m:sup>
+                  <m:r>
+                    <m:rPr>
+                      <m:sty m:val="p"/>
+                    </m:rPr>
+                    <w:rPr>
+                      <w:rFonts w:ascii="Cambria Math" w:hAnsi="Cambria Math"/>
+                      <w:sz w:val="22"/>
+                      <w:szCs w:val="22"/>
+                      <w:lang w:val=""/>
+                    </w:rPr>
+                    <m:t>2</m:t>
+                  </m:r>
+                </m:sup>
+              </m:sSup>
+            </m:e>
+          </m:rad>
+        </m:oMath>
+      </m:oMathPara>
     </w:p>
     <w:p>
       <w:pPr>
@@ -766,6 +958,23 @@
       <w:szCs w:val="16"/>
     </w:rPr>
   </w:style>
+  <w:style w:type="paragraph" w:styleId="NormalWeb">
+    <w:name w:val="Normal (Web)"/>
+    <w:basedOn w:val="Normal"/>
+    <w:uiPriority w:val="99"/>
+    <w:semiHidden/>
+    <w:unhideWhenUsed/>
+    <w:rsid w:val="0075368B"/>
+    <w:pPr>
+      <w:spacing w:before="100" w:beforeAutospacing="1" w:after="100" w:afterAutospacing="1" w:line="240" w:lineRule="auto"/>
+    </w:pPr>
+    <w:rPr>
+      <w:rFonts w:ascii="Times New Roman" w:eastAsia="Times New Roman" w:hAnsi="Times New Roman" w:cs="Times New Roman"/>
+      <w:sz w:val="24"/>
+      <w:szCs w:val="24"/>
+      <w:lang w:eastAsia="da-DK"/>
+    </w:rPr>
+  </w:style>
 </w:styles>
 </file>
 
@@ -987,6 +1196,23 @@
       <w:rFonts w:ascii="Tahoma" w:hAnsi="Tahoma" w:cs="Tahoma"/>
       <w:sz w:val="16"/>
       <w:szCs w:val="16"/>
+    </w:rPr>
+  </w:style>
+  <w:style w:type="paragraph" w:styleId="NormalWeb">
+    <w:name w:val="Normal (Web)"/>
+    <w:basedOn w:val="Normal"/>
+    <w:uiPriority w:val="99"/>
+    <w:semiHidden/>
+    <w:unhideWhenUsed/>
+    <w:rsid w:val="0075368B"/>
+    <w:pPr>
+      <w:spacing w:before="100" w:beforeAutospacing="1" w:after="100" w:afterAutospacing="1" w:line="240" w:lineRule="auto"/>
+    </w:pPr>
+    <w:rPr>
+      <w:rFonts w:ascii="Times New Roman" w:eastAsia="Times New Roman" w:hAnsi="Times New Roman" w:cs="Times New Roman"/>
+      <w:sz w:val="24"/>
+      <w:szCs w:val="24"/>
+      <w:lang w:eastAsia="da-DK"/>
     </w:rPr>
   </w:style>
 </w:styles>

</xml_diff>